<commit_message>
finished 'Analyse Preliminaire' section and added a 'annexes' folder
</commit_message>
<xml_diff>
--- a/documentation/MAITRE_Documentation.docx
+++ b/documentation/MAITRE_Documentation.docx
@@ -2433,15 +2433,13 @@
         <w:t>Ce projet f</w:t>
       </w:r>
       <w:r>
-        <w:t xml:space="preserve">ait suite au projet de </w:t>
-      </w:r>
-      <w:proofErr w:type="spellStart"/>
-      <w:r>
-        <w:t>PreTPI</w:t>
-      </w:r>
-      <w:proofErr w:type="spellEnd"/>
-      <w:r>
-        <w:t xml:space="preserve"> où l</w:t>
+        <w:t>ait suit</w:t>
+      </w:r>
+      <w:r>
+        <w:t>e au projet de pré</w:t>
+      </w:r>
+      <w:r>
+        <w:t>TPI où l</w:t>
       </w:r>
       <w:r>
         <w:t>es fonctionnalités suivantes avaient déjà été réalisées :</w:t>
@@ -2552,139 +2550,82 @@
         <w:t>Ajout d’images et de liens hypertexte dans un message</w:t>
       </w:r>
     </w:p>
+    <w:p>
+      <w:r>
+        <w:t>Il est possible d’inté</w:t>
+      </w:r>
+      <w:r>
+        <w:t>grer une image dans un message. Il est également possible d’y intégrer un lien hypertexte cliquable.</w:t>
+      </w:r>
+    </w:p>
+    <w:p>
+      <w:pPr>
+        <w:pStyle w:val="Titre3"/>
+      </w:pPr>
+      <w:r>
+        <w:t>Création de groupes</w:t>
+      </w:r>
+    </w:p>
+    <w:p>
+      <w:r>
+        <w:t>Un utilisateur peut créer un groupe. Un groupe est composé d’au moins trois utilisateurs.</w:t>
+      </w:r>
+      <w:r>
+        <w:t xml:space="preserve"> Le groupe possède un nom et une image.</w:t>
+      </w:r>
+      <w:bookmarkStart w:id="3" w:name="_Toc499021835"/>
+    </w:p>
+    <w:p>
+      <w:pPr>
+        <w:pStyle w:val="Titre2"/>
+        <w:rPr>
+          <w:i/>
+          <w:iCs/>
+        </w:rPr>
+      </w:pPr>
+      <w:r>
+        <w:rPr>
+          <w:iCs/>
+        </w:rPr>
+        <w:t>Planification</w:t>
+      </w:r>
+      <w:r>
+        <w:rPr>
+          <w:iCs/>
+        </w:rPr>
+        <w:t xml:space="preserve"> initiale</w:t>
+      </w:r>
+      <w:bookmarkEnd w:id="3"/>
+    </w:p>
+    <w:p>
+      <w:r>
+        <w:t>La planification initiale se trouve en annexe de ce document.</w:t>
+      </w:r>
+    </w:p>
+    <w:p>
+      <w:pPr>
+        <w:pStyle w:val="Titre1"/>
+      </w:pPr>
+      <w:bookmarkStart w:id="4" w:name="_Toc499021836"/>
+      <w:r>
+        <w:t>Analyse</w:t>
+      </w:r>
+      <w:r>
+        <w:t xml:space="preserve"> / Conception</w:t>
+      </w:r>
+      <w:bookmarkStart w:id="5" w:name="_GoBack"/>
+      <w:bookmarkEnd w:id="4"/>
+      <w:bookmarkEnd w:id="5"/>
+    </w:p>
+    <w:p>
+      <w:pPr>
+        <w:pStyle w:val="Titre2"/>
+      </w:pPr>
+      <w:r>
+        <w:t>Maquettes</w:t>
+      </w:r>
+    </w:p>
     <w:p/>
-    <w:p>
-      <w:pPr>
-        <w:pStyle w:val="Titre3"/>
-      </w:pPr>
-      <w:r>
-        <w:t>Création de groupes</w:t>
-      </w:r>
-    </w:p>
-    <w:p>
-      <w:pPr>
-        <w:pStyle w:val="Titre3"/>
-        <w:numPr>
-          <w:ilvl w:val="0"/>
-          <w:numId w:val="0"/>
-        </w:numPr>
-      </w:pPr>
-    </w:p>
-    <w:p>
-      <w:pPr>
-        <w:pStyle w:val="Titre2"/>
-        <w:rPr>
-          <w:szCs w:val="14"/>
-        </w:rPr>
-        <w:sectPr>
-          <w:headerReference w:type="default" r:id="rId9"/>
-          <w:footerReference w:type="default" r:id="rId10"/>
-          <w:pgSz w:w="11906" w:h="16838" w:code="9"/>
-          <w:pgMar w:top="1418" w:right="1418" w:bottom="1418" w:left="1418" w:header="720" w:footer="720" w:gutter="0"/>
-          <w:cols w:space="720"/>
-          <w:titlePg/>
-        </w:sectPr>
-      </w:pPr>
-      <w:r>
-        <w:rPr>
-          <w:szCs w:val="14"/>
-        </w:rPr>
-        <w:br w:type="page"/>
-      </w:r>
-      <w:bookmarkStart w:id="3" w:name="_Toc499021835"/>
-    </w:p>
-    <w:p>
-      <w:pPr>
-        <w:pStyle w:val="Titre2"/>
-        <w:rPr>
-          <w:i/>
-          <w:iCs/>
-        </w:rPr>
-      </w:pPr>
-      <w:r>
-        <w:rPr>
-          <w:iCs/>
-        </w:rPr>
-        <w:lastRenderedPageBreak/>
-        <w:t>Planification</w:t>
-      </w:r>
-      <w:r>
-        <w:rPr>
-          <w:iCs/>
-        </w:rPr>
-        <w:t xml:space="preserve"> initiale</w:t>
-      </w:r>
-      <w:bookmarkEnd w:id="3"/>
-    </w:p>
-    <w:p/>
-    <w:p>
-      <w:pPr>
-        <w:sectPr>
-          <w:headerReference w:type="default" r:id="rId11"/>
-          <w:headerReference w:type="first" r:id="rId12"/>
-          <w:pgSz w:w="16838" w:h="11906" w:orient="landscape" w:code="9"/>
-          <w:pgMar w:top="1418" w:right="1418" w:bottom="1418" w:left="1418" w:header="720" w:footer="720" w:gutter="0"/>
-          <w:cols w:space="720"/>
-          <w:docGrid w:linePitch="326"/>
-        </w:sectPr>
-      </w:pPr>
-      <w:r>
-        <w:pict>
-          <v:shapetype id="_x0000_t75" coordsize="21600,21600" o:spt="75" o:preferrelative="t" path="m@4@5l@4@11@9@11@9@5xe" filled="f" stroked="f">
-            <v:stroke joinstyle="miter"/>
-            <v:formulas>
-              <v:f eqn="if lineDrawn pixelLineWidth 0"/>
-              <v:f eqn="sum @0 1 0"/>
-              <v:f eqn="sum 0 0 @1"/>
-              <v:f eqn="prod @2 1 2"/>
-              <v:f eqn="prod @3 21600 pixelWidth"/>
-              <v:f eqn="prod @3 21600 pixelHeight"/>
-              <v:f eqn="sum @0 0 1"/>
-              <v:f eqn="prod @6 1 2"/>
-              <v:f eqn="prod @7 21600 pixelWidth"/>
-              <v:f eqn="sum @8 21600 0"/>
-              <v:f eqn="prod @7 21600 pixelHeight"/>
-              <v:f eqn="sum @10 21600 0"/>
-            </v:formulas>
-            <v:path o:extrusionok="f" gradientshapeok="t" o:connecttype="rect"/>
-            <o:lock v:ext="edit" aspectratio="t"/>
-          </v:shapetype>
-          <v:shape id="_x0000_i1025" type="#_x0000_t75" style="width:735.9pt;height:322.6pt;mso-position-horizontal:absolute;mso-position-horizontal-relative:text;mso-position-vertical:absolute;mso-position-vertical-relative:text;mso-width-relative:page;mso-height-relative:page" o:bordertopcolor="this" o:borderleftcolor="this" o:borderbottomcolor="this" o:borderrightcolor="this">
-            <v:imagedata r:id="rId13" o:title="planification initiale 5"/>
-            <w10:bordertop type="single" width="6"/>
-            <w10:borderleft type="single" width="6"/>
-            <w10:borderbottom type="single" width="6"/>
-            <w10:borderright type="single" width="6"/>
-          </v:shape>
-        </w:pict>
-      </w:r>
-    </w:p>
-    <w:p>
-      <w:pPr>
-        <w:pStyle w:val="Titre1"/>
-      </w:pPr>
-      <w:bookmarkStart w:id="4" w:name="_Toc499021836"/>
-      <w:r>
-        <w:lastRenderedPageBreak/>
-        <w:t>Analyse</w:t>
-      </w:r>
-      <w:r>
-        <w:t xml:space="preserve"> / Conception</w:t>
-      </w:r>
-      <w:bookmarkEnd w:id="4"/>
-    </w:p>
-    <w:p>
-      <w:pPr>
-        <w:pStyle w:val="Titre2"/>
-      </w:pPr>
-      <w:r>
-        <w:t>Maquettes</w:t>
-      </w:r>
-    </w:p>
-    <w:p>
-      <w:bookmarkStart w:id="5" w:name="_GoBack"/>
-      <w:bookmarkEnd w:id="5"/>
-    </w:p>
     <w:p>
       <w:pPr>
         <w:pStyle w:val="Titre2"/>
@@ -4005,6 +3946,7 @@
           <w:i/>
           <w:sz w:val="24"/>
         </w:rPr>
+        <w:lastRenderedPageBreak/>
         <w:t>site</w:t>
       </w:r>
       <w:proofErr w:type="gramEnd"/>
@@ -4636,7 +4578,6 @@
         <w:rPr>
           <w:iCs/>
         </w:rPr>
-        <w:lastRenderedPageBreak/>
         <w:t>Problèmes rencontrés</w:t>
       </w:r>
     </w:p>
@@ -4731,6 +4672,7 @@
         <w:rPr>
           <w:i/>
         </w:rPr>
+        <w:lastRenderedPageBreak/>
         <w:t>Description détaillée</w:t>
       </w:r>
     </w:p>
@@ -5495,8 +5437,8 @@
       </w:pPr>
     </w:p>
     <w:sectPr>
-      <w:headerReference w:type="default" r:id="rId14"/>
-      <w:headerReference w:type="first" r:id="rId15"/>
+      <w:headerReference w:type="default" r:id="rId9"/>
+      <w:headerReference w:type="first" r:id="rId10"/>
       <w:pgSz w:w="11906" w:h="16838" w:code="9"/>
       <w:pgMar w:top="1418" w:right="1418" w:bottom="1418" w:left="1418" w:header="720" w:footer="720" w:gutter="0"/>
       <w:cols w:space="720"/>
@@ -5525,169 +5467,6 @@
 </w:endnotes>
 </file>
 
-<file path=word/footer1.xml><?xml version="1.0" encoding="utf-8"?>
-<w:ftr xmlns:wpc="http://schemas.microsoft.com/office/word/2010/wordprocessingCanvas" xmlns:cx="http://schemas.microsoft.com/office/drawing/2014/chartex" xmlns:cx1="http://schemas.microsoft.com/office/drawing/2015/9/8/chartex" xmlns:mc="http://schemas.openxmlformats.org/markup-compatibility/2006" xmlns:o="urn:schemas-microsoft-com:office:office" xmlns:r="http://schemas.openxmlformats.org/officeDocument/2006/relationships" xmlns:m="http://schemas.openxmlformats.org/officeDocument/2006/math" xmlns:v="urn:schemas-microsoft-com:vml" xmlns:wp14="http://schemas.microsoft.com/office/word/2010/wordprocessingDrawing" xmlns:wp="http://schemas.openxmlformats.org/drawingml/2006/wordprocessingDrawing" xmlns:w10="urn:schemas-microsoft-com:office:word" xmlns:w="http://schemas.openxmlformats.org/wordprocessingml/2006/main" xmlns:w14="http://schemas.microsoft.com/office/word/2010/wordml" xmlns:w15="http://schemas.microsoft.com/office/word/2012/wordml" xmlns:w16se="http://schemas.microsoft.com/office/word/2015/wordml/symex" xmlns:wpg="http://schemas.microsoft.com/office/word/2010/wordprocessingGroup" xmlns:wpi="http://schemas.microsoft.com/office/word/2010/wordprocessingInk" xmlns:wne="http://schemas.microsoft.com/office/word/2006/wordml" xmlns:wps="http://schemas.microsoft.com/office/word/2010/wordprocessingShape" mc:Ignorable="w14 w15 w16se wp14">
-  <w:p>
-    <w:pPr>
-      <w:pStyle w:val="Pieddepage"/>
-      <w:pBdr>
-        <w:top w:val="single" w:sz="4" w:space="1" w:color="auto"/>
-      </w:pBdr>
-      <w:rPr>
-        <w:sz w:val="16"/>
-        <w:szCs w:val="16"/>
-      </w:rPr>
-    </w:pPr>
-  </w:p>
-  <w:p>
-    <w:pPr>
-      <w:pStyle w:val="Pieddepage"/>
-      <w:pBdr>
-        <w:top w:val="single" w:sz="4" w:space="1" w:color="auto"/>
-      </w:pBdr>
-      <w:rPr>
-        <w:sz w:val="16"/>
-        <w:szCs w:val="16"/>
-      </w:rPr>
-    </w:pPr>
-    <w:r>
-      <w:rPr>
-        <w:sz w:val="16"/>
-        <w:szCs w:val="16"/>
-      </w:rPr>
-      <w:t>Nicolas Maitre</w:t>
-    </w:r>
-    <w:r>
-      <w:rPr>
-        <w:sz w:val="16"/>
-        <w:szCs w:val="16"/>
-      </w:rPr>
-      <w:tab/>
-    </w:r>
-    <w:r>
-      <w:rPr>
-        <w:rStyle w:val="Numrodepage"/>
-        <w:sz w:val="16"/>
-        <w:szCs w:val="16"/>
-      </w:rPr>
-      <w:fldChar w:fldCharType="begin"/>
-    </w:r>
-    <w:r>
-      <w:rPr>
-        <w:rStyle w:val="Numrodepage"/>
-        <w:sz w:val="16"/>
-        <w:szCs w:val="16"/>
-      </w:rPr>
-      <w:instrText xml:space="preserve"> PAGE </w:instrText>
-    </w:r>
-    <w:r>
-      <w:rPr>
-        <w:rStyle w:val="Numrodepage"/>
-        <w:sz w:val="16"/>
-        <w:szCs w:val="16"/>
-      </w:rPr>
-      <w:fldChar w:fldCharType="separate"/>
-    </w:r>
-    <w:r>
-      <w:rPr>
-        <w:rStyle w:val="Numrodepage"/>
-        <w:noProof/>
-        <w:sz w:val="16"/>
-        <w:szCs w:val="16"/>
-      </w:rPr>
-      <w:t>6</w:t>
-    </w:r>
-    <w:r>
-      <w:rPr>
-        <w:rStyle w:val="Numrodepage"/>
-        <w:sz w:val="16"/>
-        <w:szCs w:val="16"/>
-      </w:rPr>
-      <w:fldChar w:fldCharType="end"/>
-    </w:r>
-    <w:r>
-      <w:rPr>
-        <w:rStyle w:val="Numrodepage"/>
-        <w:sz w:val="16"/>
-        <w:szCs w:val="16"/>
-      </w:rPr>
-      <w:t xml:space="preserve"> sur </w:t>
-    </w:r>
-    <w:r>
-      <w:rPr>
-        <w:rStyle w:val="Numrodepage"/>
-        <w:sz w:val="16"/>
-        <w:szCs w:val="16"/>
-      </w:rPr>
-      <w:fldChar w:fldCharType="begin"/>
-    </w:r>
-    <w:r>
-      <w:rPr>
-        <w:rStyle w:val="Numrodepage"/>
-        <w:sz w:val="16"/>
-        <w:szCs w:val="16"/>
-      </w:rPr>
-      <w:instrText xml:space="preserve"> NUMPAGES   \* MERGEFORMAT </w:instrText>
-    </w:r>
-    <w:r>
-      <w:rPr>
-        <w:rStyle w:val="Numrodepage"/>
-        <w:sz w:val="16"/>
-        <w:szCs w:val="16"/>
-      </w:rPr>
-      <w:fldChar w:fldCharType="separate"/>
-    </w:r>
-    <w:r>
-      <w:rPr>
-        <w:rStyle w:val="Numrodepage"/>
-        <w:noProof/>
-        <w:sz w:val="16"/>
-        <w:szCs w:val="16"/>
-      </w:rPr>
-      <w:t>8</w:t>
-    </w:r>
-    <w:r>
-      <w:rPr>
-        <w:rStyle w:val="Numrodepage"/>
-        <w:sz w:val="16"/>
-        <w:szCs w:val="16"/>
-      </w:rPr>
-      <w:fldChar w:fldCharType="end"/>
-    </w:r>
-    <w:r>
-      <w:rPr>
-        <w:sz w:val="16"/>
-        <w:szCs w:val="16"/>
-      </w:rPr>
-      <w:tab/>
-    </w:r>
-    <w:r>
-      <w:rPr>
-        <w:sz w:val="16"/>
-        <w:szCs w:val="16"/>
-      </w:rPr>
-      <w:t xml:space="preserve">Dernière </w:t>
-    </w:r>
-    <w:proofErr w:type="spellStart"/>
-    <w:r>
-      <w:rPr>
-        <w:sz w:val="16"/>
-        <w:szCs w:val="16"/>
-      </w:rPr>
-      <w:t>modif</w:t>
-    </w:r>
-    <w:proofErr w:type="spellEnd"/>
-    <w:r>
-      <w:rPr>
-        <w:sz w:val="16"/>
-        <w:szCs w:val="16"/>
-      </w:rPr>
-      <w:t> : 02.12.2010</w:t>
-    </w:r>
-  </w:p>
-</w:ftr>
-</file>
-
 <file path=word/footnotes.xml><?xml version="1.0" encoding="utf-8"?>
 <w:footnotes xmlns:wpc="http://schemas.microsoft.com/office/word/2010/wordprocessingCanvas" xmlns:cx="http://schemas.microsoft.com/office/drawing/2014/chartex" xmlns:cx1="http://schemas.microsoft.com/office/drawing/2015/9/8/chartex" xmlns:mc="http://schemas.openxmlformats.org/markup-compatibility/2006" xmlns:o="urn:schemas-microsoft-com:office:office" xmlns:r="http://schemas.openxmlformats.org/officeDocument/2006/relationships" xmlns:m="http://schemas.openxmlformats.org/officeDocument/2006/math" xmlns:v="urn:schemas-microsoft-com:vml" xmlns:wp14="http://schemas.microsoft.com/office/word/2010/wordprocessingDrawing" xmlns:wp="http://schemas.openxmlformats.org/drawingml/2006/wordprocessingDrawing" xmlns:w10="urn:schemas-microsoft-com:office:word" xmlns:w="http://schemas.openxmlformats.org/wordprocessingml/2006/main" xmlns:w14="http://schemas.microsoft.com/office/word/2010/wordml" xmlns:w15="http://schemas.microsoft.com/office/word/2012/wordml" xmlns:w16se="http://schemas.microsoft.com/office/word/2015/wordml/symex" xmlns:wpg="http://schemas.microsoft.com/office/word/2010/wordprocessingGroup" xmlns:wpi="http://schemas.microsoft.com/office/word/2010/wordprocessingInk" xmlns:wne="http://schemas.microsoft.com/office/word/2006/wordml" xmlns:wps="http://schemas.microsoft.com/office/word/2010/wordprocessingShape" mc:Ignorable="w14 w15 w16se wp14">
   <w:footnote w:type="separator" w:id="-1">
@@ -5708,218 +5487,6 @@
 </file>
 
 <file path=word/header1.xml><?xml version="1.0" encoding="utf-8"?>
-<w:hdr xmlns:wpc="http://schemas.microsoft.com/office/word/2010/wordprocessingCanvas" xmlns:cx="http://schemas.microsoft.com/office/drawing/2014/chartex" xmlns:cx1="http://schemas.microsoft.com/office/drawing/2015/9/8/chartex" xmlns:mc="http://schemas.openxmlformats.org/markup-compatibility/2006" xmlns:o="urn:schemas-microsoft-com:office:office" xmlns:r="http://schemas.openxmlformats.org/officeDocument/2006/relationships" xmlns:m="http://schemas.openxmlformats.org/officeDocument/2006/math" xmlns:v="urn:schemas-microsoft-com:vml" xmlns:wp14="http://schemas.microsoft.com/office/word/2010/wordprocessingDrawing" xmlns:wp="http://schemas.openxmlformats.org/drawingml/2006/wordprocessingDrawing" xmlns:w10="urn:schemas-microsoft-com:office:word" xmlns:w="http://schemas.openxmlformats.org/wordprocessingml/2006/main" xmlns:w14="http://schemas.microsoft.com/office/word/2010/wordml" xmlns:w15="http://schemas.microsoft.com/office/word/2012/wordml" xmlns:w16se="http://schemas.microsoft.com/office/word/2015/wordml/symex" xmlns:wpg="http://schemas.microsoft.com/office/word/2010/wordprocessingGroup" xmlns:wpi="http://schemas.microsoft.com/office/word/2010/wordprocessingInk" xmlns:wne="http://schemas.microsoft.com/office/word/2006/wordml" xmlns:wps="http://schemas.microsoft.com/office/word/2010/wordprocessingShape" mc:Ignorable="w14 w15 w16se wp14">
-  <w:tbl>
-    <w:tblPr>
-      <w:tblStyle w:val="Grilledutableau"/>
-      <w:tblW w:w="0" w:type="auto"/>
-      <w:tblBorders>
-        <w:top w:val="none" w:sz="0" w:space="0" w:color="auto"/>
-        <w:left w:val="none" w:sz="0" w:space="0" w:color="auto"/>
-        <w:right w:val="none" w:sz="0" w:space="0" w:color="auto"/>
-        <w:insideH w:val="none" w:sz="0" w:space="0" w:color="auto"/>
-        <w:insideV w:val="none" w:sz="0" w:space="0" w:color="auto"/>
-      </w:tblBorders>
-      <w:tblLook w:val="04A0" w:firstRow="1" w:lastRow="0" w:firstColumn="1" w:lastColumn="0" w:noHBand="0" w:noVBand="1"/>
-    </w:tblPr>
-    <w:tblGrid>
-      <w:gridCol w:w="3020"/>
-      <w:gridCol w:w="3020"/>
-      <w:gridCol w:w="3020"/>
-    </w:tblGrid>
-    <w:tr>
-      <w:trPr>
-        <w:trHeight w:val="433"/>
-      </w:trPr>
-      <w:tc>
-        <w:tcPr>
-          <w:tcW w:w="3020" w:type="dxa"/>
-        </w:tcPr>
-        <w:p>
-          <w:pPr>
-            <w:pStyle w:val="En-tte"/>
-            <w:rPr>
-              <w:rFonts w:cs="Arial"/>
-              <w:szCs w:val="24"/>
-            </w:rPr>
-          </w:pPr>
-          <w:r>
-            <w:rPr>
-              <w:rFonts w:cs="Arial"/>
-              <w:b/>
-              <w:bCs/>
-              <w:szCs w:val="24"/>
-            </w:rPr>
-            <w:t>Nicolas Maitre</w:t>
-          </w:r>
-        </w:p>
-      </w:tc>
-      <w:tc>
-        <w:tcPr>
-          <w:tcW w:w="3020" w:type="dxa"/>
-        </w:tcPr>
-        <w:p>
-          <w:pPr>
-            <w:pStyle w:val="En-tte"/>
-            <w:jc w:val="center"/>
-            <w:rPr>
-              <w:rFonts w:cs="Arial"/>
-              <w:szCs w:val="24"/>
-            </w:rPr>
-          </w:pPr>
-          <w:r>
-            <w:rPr>
-              <w:rFonts w:cs="Arial"/>
-              <w:b/>
-              <w:bCs/>
-              <w:szCs w:val="24"/>
-            </w:rPr>
-            <w:t>Dossier de projet</w:t>
-          </w:r>
-        </w:p>
-      </w:tc>
-      <w:tc>
-        <w:tcPr>
-          <w:tcW w:w="3020" w:type="dxa"/>
-        </w:tcPr>
-        <w:p>
-          <w:pPr>
-            <w:pStyle w:val="En-tte"/>
-            <w:jc w:val="right"/>
-            <w:rPr>
-              <w:rFonts w:cs="Arial"/>
-              <w:szCs w:val="24"/>
-            </w:rPr>
-          </w:pPr>
-          <w:r>
-            <w:rPr>
-              <w:rFonts w:cs="Arial"/>
-              <w:b/>
-              <w:bCs/>
-              <w:szCs w:val="24"/>
-            </w:rPr>
-            <w:t>TPI</w:t>
-          </w:r>
-        </w:p>
-      </w:tc>
-    </w:tr>
-  </w:tbl>
-  <w:p/>
-</w:hdr>
-</file>
-
-<file path=word/header2.xml><?xml version="1.0" encoding="utf-8"?>
-<w:hdr xmlns:wpc="http://schemas.microsoft.com/office/word/2010/wordprocessingCanvas" xmlns:cx="http://schemas.microsoft.com/office/drawing/2014/chartex" xmlns:cx1="http://schemas.microsoft.com/office/drawing/2015/9/8/chartex" xmlns:mc="http://schemas.openxmlformats.org/markup-compatibility/2006" xmlns:o="urn:schemas-microsoft-com:office:office" xmlns:r="http://schemas.openxmlformats.org/officeDocument/2006/relationships" xmlns:m="http://schemas.openxmlformats.org/officeDocument/2006/math" xmlns:v="urn:schemas-microsoft-com:vml" xmlns:wp14="http://schemas.microsoft.com/office/word/2010/wordprocessingDrawing" xmlns:wp="http://schemas.openxmlformats.org/drawingml/2006/wordprocessingDrawing" xmlns:w10="urn:schemas-microsoft-com:office:word" xmlns:w="http://schemas.openxmlformats.org/wordprocessingml/2006/main" xmlns:w14="http://schemas.microsoft.com/office/word/2010/wordml" xmlns:w15="http://schemas.microsoft.com/office/word/2012/wordml" xmlns:w16se="http://schemas.microsoft.com/office/word/2015/wordml/symex" xmlns:wpg="http://schemas.microsoft.com/office/word/2010/wordprocessingGroup" xmlns:wpi="http://schemas.microsoft.com/office/word/2010/wordprocessingInk" xmlns:wne="http://schemas.microsoft.com/office/word/2006/wordml" xmlns:wps="http://schemas.microsoft.com/office/word/2010/wordprocessingShape" mc:Ignorable="w14 w15 w16se wp14">
-  <w:tbl>
-    <w:tblPr>
-      <w:tblStyle w:val="Grilledutableau"/>
-      <w:tblW w:w="14459" w:type="dxa"/>
-      <w:tblBorders>
-        <w:top w:val="none" w:sz="0" w:space="0" w:color="auto"/>
-        <w:left w:val="none" w:sz="0" w:space="0" w:color="auto"/>
-        <w:right w:val="none" w:sz="0" w:space="0" w:color="auto"/>
-        <w:insideH w:val="none" w:sz="0" w:space="0" w:color="auto"/>
-        <w:insideV w:val="none" w:sz="0" w:space="0" w:color="auto"/>
-      </w:tblBorders>
-      <w:tblLook w:val="04A0" w:firstRow="1" w:lastRow="0" w:firstColumn="1" w:lastColumn="0" w:noHBand="0" w:noVBand="1"/>
-    </w:tblPr>
-    <w:tblGrid>
-      <w:gridCol w:w="3020"/>
-      <w:gridCol w:w="8320"/>
-      <w:gridCol w:w="3119"/>
-    </w:tblGrid>
-    <w:tr>
-      <w:trPr>
-        <w:trHeight w:val="433"/>
-      </w:trPr>
-      <w:tc>
-        <w:tcPr>
-          <w:tcW w:w="3020" w:type="dxa"/>
-        </w:tcPr>
-        <w:p>
-          <w:pPr>
-            <w:pStyle w:val="En-tte"/>
-            <w:rPr>
-              <w:rFonts w:cs="Arial"/>
-              <w:szCs w:val="24"/>
-            </w:rPr>
-          </w:pPr>
-          <w:r>
-            <w:rPr>
-              <w:rFonts w:cs="Arial"/>
-              <w:b/>
-              <w:bCs/>
-              <w:szCs w:val="24"/>
-            </w:rPr>
-            <w:t>ANNEXE 3</w:t>
-          </w:r>
-        </w:p>
-      </w:tc>
-      <w:tc>
-        <w:tcPr>
-          <w:tcW w:w="8320" w:type="dxa"/>
-        </w:tcPr>
-        <w:p>
-          <w:pPr>
-            <w:pStyle w:val="En-tte"/>
-            <w:jc w:val="center"/>
-            <w:rPr>
-              <w:rFonts w:cs="Arial"/>
-              <w:szCs w:val="24"/>
-            </w:rPr>
-          </w:pPr>
-          <w:r>
-            <w:rPr>
-              <w:rFonts w:cs="Arial"/>
-              <w:b/>
-              <w:bCs/>
-              <w:szCs w:val="24"/>
-            </w:rPr>
-            <w:t>Dossier de projet</w:t>
-          </w:r>
-        </w:p>
-      </w:tc>
-      <w:tc>
-        <w:tcPr>
-          <w:tcW w:w="3119" w:type="dxa"/>
-        </w:tcPr>
-        <w:p>
-          <w:pPr>
-            <w:pStyle w:val="En-tte"/>
-            <w:jc w:val="right"/>
-            <w:rPr>
-              <w:rFonts w:cs="Arial"/>
-              <w:szCs w:val="24"/>
-            </w:rPr>
-          </w:pPr>
-          <w:r>
-            <w:rPr>
-              <w:rFonts w:cs="Arial"/>
-              <w:b/>
-              <w:bCs/>
-              <w:szCs w:val="24"/>
-            </w:rPr>
-            <w:t>TPI</w:t>
-          </w:r>
-        </w:p>
-      </w:tc>
-    </w:tr>
-  </w:tbl>
-  <w:p/>
-</w:hdr>
-</file>
-
-<file path=word/header3.xml><?xml version="1.0" encoding="utf-8"?>
-<w:hdr xmlns:wpc="http://schemas.microsoft.com/office/word/2010/wordprocessingCanvas" xmlns:cx="http://schemas.microsoft.com/office/drawing/2014/chartex" xmlns:cx1="http://schemas.microsoft.com/office/drawing/2015/9/8/chartex" xmlns:mc="http://schemas.openxmlformats.org/markup-compatibility/2006" xmlns:o="urn:schemas-microsoft-com:office:office" xmlns:r="http://schemas.openxmlformats.org/officeDocument/2006/relationships" xmlns:m="http://schemas.openxmlformats.org/officeDocument/2006/math" xmlns:v="urn:schemas-microsoft-com:vml" xmlns:wp14="http://schemas.microsoft.com/office/word/2010/wordprocessingDrawing" xmlns:wp="http://schemas.openxmlformats.org/drawingml/2006/wordprocessingDrawing" xmlns:w10="urn:schemas-microsoft-com:office:word" xmlns:w="http://schemas.openxmlformats.org/wordprocessingml/2006/main" xmlns:w14="http://schemas.microsoft.com/office/word/2010/wordml" xmlns:w15="http://schemas.microsoft.com/office/word/2012/wordml" xmlns:w16se="http://schemas.microsoft.com/office/word/2015/wordml/symex" xmlns:wpg="http://schemas.microsoft.com/office/word/2010/wordprocessingGroup" xmlns:wpi="http://schemas.microsoft.com/office/word/2010/wordprocessingInk" xmlns:wne="http://schemas.microsoft.com/office/word/2006/wordml" xmlns:wps="http://schemas.microsoft.com/office/word/2010/wordprocessingShape" mc:Ignorable="w14 w15 w16se wp14">
-  <w:p>
-    <w:pPr>
-      <w:pStyle w:val="En-tte"/>
-    </w:pPr>
-  </w:p>
-</w:hdr>
-</file>
-
-<file path=word/header4.xml><?xml version="1.0" encoding="utf-8"?>
 <w:hdr xmlns:wpc="http://schemas.microsoft.com/office/word/2010/wordprocessingCanvas" xmlns:cx="http://schemas.microsoft.com/office/drawing/2014/chartex" xmlns:cx1="http://schemas.microsoft.com/office/drawing/2015/9/8/chartex" xmlns:mc="http://schemas.openxmlformats.org/markup-compatibility/2006" xmlns:o="urn:schemas-microsoft-com:office:office" xmlns:r="http://schemas.openxmlformats.org/officeDocument/2006/relationships" xmlns:m="http://schemas.openxmlformats.org/officeDocument/2006/math" xmlns:v="urn:schemas-microsoft-com:vml" xmlns:wp14="http://schemas.microsoft.com/office/word/2010/wordprocessingDrawing" xmlns:wp="http://schemas.openxmlformats.org/drawingml/2006/wordprocessingDrawing" xmlns:w10="urn:schemas-microsoft-com:office:word" xmlns:w="http://schemas.openxmlformats.org/wordprocessingml/2006/main" xmlns:w14="http://schemas.microsoft.com/office/word/2010/wordml" xmlns:w15="http://schemas.microsoft.com/office/word/2012/wordml" xmlns:w16se="http://schemas.microsoft.com/office/word/2015/wordml/symex" xmlns:wpg="http://schemas.microsoft.com/office/word/2010/wordprocessingGroup" xmlns:wpi="http://schemas.microsoft.com/office/word/2010/wordprocessingInk" xmlns:wne="http://schemas.microsoft.com/office/word/2006/wordml" xmlns:wps="http://schemas.microsoft.com/office/word/2010/wordprocessingShape" mc:Ignorable="w14 w15 w16se wp14">
   <w:tbl>
     <w:tblPr>
@@ -6020,7 +5587,7 @@
 </w:hdr>
 </file>
 
-<file path=word/header5.xml><?xml version="1.0" encoding="utf-8"?>
+<file path=word/header2.xml><?xml version="1.0" encoding="utf-8"?>
 <w:hdr xmlns:wpc="http://schemas.microsoft.com/office/word/2010/wordprocessingCanvas" xmlns:cx="http://schemas.microsoft.com/office/drawing/2014/chartex" xmlns:cx1="http://schemas.microsoft.com/office/drawing/2015/9/8/chartex" xmlns:mc="http://schemas.openxmlformats.org/markup-compatibility/2006" xmlns:o="urn:schemas-microsoft-com:office:office" xmlns:r="http://schemas.openxmlformats.org/officeDocument/2006/relationships" xmlns:m="http://schemas.openxmlformats.org/officeDocument/2006/math" xmlns:v="urn:schemas-microsoft-com:vml" xmlns:wp14="http://schemas.microsoft.com/office/word/2010/wordprocessingDrawing" xmlns:wp="http://schemas.openxmlformats.org/drawingml/2006/wordprocessingDrawing" xmlns:w10="urn:schemas-microsoft-com:office:word" xmlns:w="http://schemas.openxmlformats.org/wordprocessingml/2006/main" xmlns:w14="http://schemas.microsoft.com/office/word/2010/wordml" xmlns:w15="http://schemas.microsoft.com/office/word/2012/wordml" xmlns:w16se="http://schemas.microsoft.com/office/word/2015/wordml/symex" xmlns:wpg="http://schemas.microsoft.com/office/word/2010/wordprocessingGroup" xmlns:wpi="http://schemas.microsoft.com/office/word/2010/wordprocessingInk" xmlns:wne="http://schemas.microsoft.com/office/word/2006/wordml" xmlns:wps="http://schemas.microsoft.com/office/word/2010/wordprocessingShape" mc:Ignorable="w14 w15 w16se wp14">
   <w:p>
     <w:pPr>
@@ -9233,7 +8800,7 @@
 </file>
 
 <file path=customXml/itemProps1.xml><?xml version="1.0" encoding="utf-8"?>
-<ds:datastoreItem xmlns:ds="http://schemas.openxmlformats.org/officeDocument/2006/customXml" ds:itemID="{4E8E725C-043A-4AE0-9790-6C0346077AC4}">
+<ds:datastoreItem xmlns:ds="http://schemas.openxmlformats.org/officeDocument/2006/customXml" ds:itemID="{FF7085D5-3555-428C-BC0E-830FF4B96777}">
   <ds:schemaRefs>
     <ds:schemaRef ds:uri="http://schemas.openxmlformats.org/officeDocument/2006/bibliography"/>
   </ds:schemaRefs>

</xml_diff>

<commit_message>
Maquette création de groupe
</commit_message>
<xml_diff>
--- a/documentation/MAITRE_Documentation.docx
+++ b/documentation/MAITRE_Documentation.docx
@@ -71,17 +71,8 @@
                 <w:rFonts w:ascii="Impact" w:hAnsi="Impact"/>
                 <w:sz w:val="96"/>
               </w:rPr>
-              <w:t>web-</w:t>
+              <w:t>web-app</w:t>
             </w:r>
-            <w:proofErr w:type="spellStart"/>
-            <w:r>
-              <w:rPr>
-                <w:rFonts w:ascii="Impact" w:hAnsi="Impact"/>
-                <w:sz w:val="96"/>
-              </w:rPr>
-              <w:t>app</w:t>
-            </w:r>
-            <w:proofErr w:type="spellEnd"/>
           </w:p>
         </w:tc>
       </w:tr>
@@ -2415,14 +2406,12 @@
       <w:r>
         <w:t xml:space="preserve">Ce projet va me permettre d’approfondir mes compétences en </w:t>
       </w:r>
-      <w:proofErr w:type="spellStart"/>
       <w:r>
         <w:rPr>
           <w:i/>
         </w:rPr>
         <w:t>NodeJs</w:t>
       </w:r>
-      <w:proofErr w:type="spellEnd"/>
       <w:r>
         <w:t xml:space="preserve"> notamment sur l’envoi de fichiers d’un utilisateur vers le serveur.</w:t>
       </w:r>
@@ -2613,19 +2602,23 @@
       <w:r>
         <w:t xml:space="preserve"> / Conception</w:t>
       </w:r>
+      <w:bookmarkEnd w:id="4"/>
+    </w:p>
+    <w:p>
+      <w:pPr>
+        <w:pStyle w:val="Titre2"/>
+      </w:pPr>
+      <w:r>
+        <w:t>Maquettes</w:t>
+      </w:r>
+    </w:p>
+    <w:p>
+      <w:r>
+        <w:t>Les maquettes se trouvent en annexe.</w:t>
+      </w:r>
       <w:bookmarkStart w:id="5" w:name="_GoBack"/>
-      <w:bookmarkEnd w:id="4"/>
       <w:bookmarkEnd w:id="5"/>
     </w:p>
-    <w:p>
-      <w:pPr>
-        <w:pStyle w:val="Titre2"/>
-      </w:pPr>
-      <w:r>
-        <w:t>Maquettes</w:t>
-      </w:r>
-    </w:p>
-    <w:p/>
     <w:p>
       <w:pPr>
         <w:pStyle w:val="Titre2"/>
@@ -2692,21 +2685,8 @@
           <w:szCs w:val="14"/>
           <w:lang w:eastAsia="fr-FR"/>
         </w:rPr>
-        <w:t xml:space="preserve"> complet avec toutes ses </w:t>
-      </w:r>
-      <w:proofErr w:type="gramStart"/>
-      <w:r>
-        <w:rPr>
-          <w:rFonts w:ascii="Arial" w:hAnsi="Arial"/>
-          <w:i/>
-          <w:iCs/>
-          <w:sz w:val="24"/>
-          <w:szCs w:val="14"/>
-          <w:lang w:eastAsia="fr-FR"/>
-        </w:rPr>
-        <w:t>annexes:</w:t>
-      </w:r>
-      <w:proofErr w:type="gramEnd"/>
+        <w:t xml:space="preserve"> complet avec toutes ses annexes:</w:t>
+      </w:r>
     </w:p>
     <w:p>
       <w:pPr>
@@ -2771,7 +2751,6 @@
           <w:lang w:eastAsia="fr-FR"/>
         </w:rPr>
       </w:pPr>
-      <w:proofErr w:type="gramStart"/>
       <w:r>
         <w:rPr>
           <w:rFonts w:ascii="Arial" w:hAnsi="Arial"/>
@@ -2792,43 +2771,7 @@
           <w:szCs w:val="14"/>
           <w:lang w:eastAsia="fr-FR"/>
         </w:rPr>
-        <w:t>ultimédia:</w:t>
-      </w:r>
-      <w:proofErr w:type="gramEnd"/>
-      <w:r>
-        <w:rPr>
-          <w:rFonts w:ascii="Arial" w:hAnsi="Arial"/>
-          <w:i/>
-          <w:iCs/>
-          <w:sz w:val="24"/>
-          <w:szCs w:val="14"/>
-          <w:lang w:eastAsia="fr-FR"/>
-        </w:rPr>
-        <w:t xml:space="preserve"> carte de site, maquettes papier, story </w:t>
-      </w:r>
-      <w:proofErr w:type="spellStart"/>
-      <w:r>
-        <w:rPr>
-          <w:rFonts w:ascii="Arial" w:hAnsi="Arial"/>
-          <w:i/>
-          <w:iCs/>
-          <w:sz w:val="24"/>
-          <w:szCs w:val="14"/>
-          <w:lang w:eastAsia="fr-FR"/>
-        </w:rPr>
-        <w:t>board</w:t>
-      </w:r>
-      <w:proofErr w:type="spellEnd"/>
-      <w:r>
-        <w:rPr>
-          <w:rFonts w:ascii="Arial" w:hAnsi="Arial"/>
-          <w:i/>
-          <w:iCs/>
-          <w:sz w:val="24"/>
-          <w:szCs w:val="14"/>
-          <w:lang w:eastAsia="fr-FR"/>
-        </w:rPr>
-        <w:t xml:space="preserve"> préliminaire, …</w:t>
+        <w:t>ultimédia: carte de site, maquettes papier, story board préliminaire, …</w:t>
       </w:r>
     </w:p>
     <w:p>
@@ -2867,31 +2810,7 @@
           <w:szCs w:val="14"/>
           <w:lang w:eastAsia="fr-FR"/>
         </w:rPr>
-        <w:t xml:space="preserve">ases de </w:t>
-      </w:r>
-      <w:proofErr w:type="gramStart"/>
-      <w:r>
-        <w:rPr>
-          <w:rFonts w:ascii="Arial" w:hAnsi="Arial"/>
-          <w:i/>
-          <w:iCs/>
-          <w:sz w:val="24"/>
-          <w:szCs w:val="14"/>
-          <w:lang w:eastAsia="fr-FR"/>
-        </w:rPr>
-        <w:t>données:</w:t>
-      </w:r>
-      <w:proofErr w:type="gramEnd"/>
-      <w:r>
-        <w:rPr>
-          <w:rFonts w:ascii="Arial" w:hAnsi="Arial"/>
-          <w:i/>
-          <w:iCs/>
-          <w:sz w:val="24"/>
-          <w:szCs w:val="14"/>
-          <w:lang w:eastAsia="fr-FR"/>
-        </w:rPr>
-        <w:t xml:space="preserve"> interfaces graphiques, modèle conceptuel</w:t>
+        <w:t>ases de données: interfaces graphiques, modèle conceptuel</w:t>
       </w:r>
       <w:r>
         <w:rPr>
@@ -2921,7 +2840,6 @@
           <w:lang w:eastAsia="fr-FR"/>
         </w:rPr>
       </w:pPr>
-      <w:proofErr w:type="gramStart"/>
       <w:r>
         <w:rPr>
           <w:rFonts w:ascii="Arial" w:hAnsi="Arial"/>
@@ -2942,19 +2860,7 @@
           <w:szCs w:val="14"/>
           <w:lang w:eastAsia="fr-FR"/>
         </w:rPr>
-        <w:t>rogrammation:</w:t>
-      </w:r>
-      <w:proofErr w:type="gramEnd"/>
-      <w:r>
-        <w:rPr>
-          <w:rFonts w:ascii="Arial" w:hAnsi="Arial"/>
-          <w:i/>
-          <w:iCs/>
-          <w:sz w:val="24"/>
-          <w:szCs w:val="14"/>
-          <w:lang w:eastAsia="fr-FR"/>
-        </w:rPr>
-        <w:t xml:space="preserve"> interfaces graphiques, maquettes, analyse fonctionnelle…</w:t>
+        <w:t>rogrammation: interfaces graphiques, maquettes, analyse fonctionnelle…</w:t>
       </w:r>
     </w:p>
     <w:p>
@@ -3037,25 +2943,7 @@
           <w:iCs/>
           <w:szCs w:val="14"/>
         </w:rPr>
-        <w:t xml:space="preserve">Décrire la stratégie globale de </w:t>
-      </w:r>
-      <w:proofErr w:type="gramStart"/>
-      <w:r>
-        <w:rPr>
-          <w:i/>
-          <w:iCs/>
-          <w:szCs w:val="14"/>
-        </w:rPr>
-        <w:t>test:</w:t>
-      </w:r>
-      <w:proofErr w:type="gramEnd"/>
-      <w:r>
-        <w:rPr>
-          <w:i/>
-          <w:iCs/>
-          <w:szCs w:val="14"/>
-        </w:rPr>
-        <w:t xml:space="preserve"> </w:t>
+        <w:t xml:space="preserve">Décrire la stratégie globale de test: </w:t>
       </w:r>
     </w:p>
     <w:p>
@@ -3086,7 +2974,6 @@
           <w:szCs w:val="14"/>
         </w:rPr>
       </w:pPr>
-      <w:proofErr w:type="gramStart"/>
       <w:r>
         <w:rPr>
           <w:i/>
@@ -3101,16 +2988,7 @@
           <w:iCs/>
           <w:szCs w:val="14"/>
         </w:rPr>
-        <w:t>ypes</w:t>
-      </w:r>
-      <w:proofErr w:type="gramEnd"/>
-      <w:r>
-        <w:rPr>
-          <w:i/>
-          <w:iCs/>
-          <w:szCs w:val="14"/>
-        </w:rPr>
-        <w:t xml:space="preserve"> de des tests et ordre dans lequel ils seront effectués.</w:t>
+        <w:t>ypes de des tests et ordre dans lequel ils seront effectués.</w:t>
       </w:r>
     </w:p>
     <w:p>
@@ -3130,7 +3008,6 @@
           <w:szCs w:val="14"/>
         </w:rPr>
       </w:pPr>
-      <w:proofErr w:type="gramStart"/>
       <w:r>
         <w:rPr>
           <w:i/>
@@ -3145,16 +3022,7 @@
           <w:iCs/>
           <w:szCs w:val="14"/>
         </w:rPr>
-        <w:t>es</w:t>
-      </w:r>
-      <w:proofErr w:type="gramEnd"/>
-      <w:r>
-        <w:rPr>
-          <w:i/>
-          <w:iCs/>
-          <w:szCs w:val="14"/>
-        </w:rPr>
-        <w:t xml:space="preserve"> moyens à mettre en œuvre</w:t>
+        <w:t>es moyens à mettre en œuvre</w:t>
       </w:r>
       <w:r>
         <w:rPr>
@@ -3182,7 +3050,6 @@
           <w:szCs w:val="14"/>
         </w:rPr>
       </w:pPr>
-      <w:proofErr w:type="gramStart"/>
       <w:r>
         <w:rPr>
           <w:i/>
@@ -3197,16 +3064,7 @@
           <w:iCs/>
           <w:szCs w:val="14"/>
         </w:rPr>
-        <w:t>ouverture</w:t>
-      </w:r>
-      <w:proofErr w:type="gramEnd"/>
-      <w:r>
-        <w:rPr>
-          <w:i/>
-          <w:iCs/>
-          <w:szCs w:val="14"/>
-        </w:rPr>
-        <w:t xml:space="preserve"> des tests (tests exhaustifs ou non, si non, pourquoi ?)</w:t>
+        <w:t>ouverture des tests (tests exhaustifs ou non, si non, pourquoi ?)</w:t>
       </w:r>
       <w:r>
         <w:rPr>
@@ -3234,7 +3092,6 @@
           <w:szCs w:val="14"/>
         </w:rPr>
       </w:pPr>
-      <w:proofErr w:type="gramStart"/>
       <w:r>
         <w:rPr>
           <w:i/>
@@ -3249,16 +3106,7 @@
           <w:iCs/>
           <w:szCs w:val="14"/>
         </w:rPr>
-        <w:t>onnées</w:t>
-      </w:r>
-      <w:proofErr w:type="gramEnd"/>
-      <w:r>
-        <w:rPr>
-          <w:i/>
-          <w:iCs/>
-          <w:szCs w:val="14"/>
-        </w:rPr>
-        <w:t xml:space="preserve"> de test à prévoir (données réelles ?)</w:t>
+        <w:t>onnées de test à prévoir (données réelles ?)</w:t>
       </w:r>
       <w:r>
         <w:rPr>
@@ -3286,23 +3134,13 @@
           <w:szCs w:val="14"/>
         </w:rPr>
       </w:pPr>
-      <w:proofErr w:type="gramStart"/>
       <w:r>
         <w:rPr>
           <w:i/>
           <w:iCs/>
           <w:szCs w:val="14"/>
         </w:rPr>
-        <w:t>les</w:t>
-      </w:r>
-      <w:proofErr w:type="gramEnd"/>
-      <w:r>
-        <w:rPr>
-          <w:i/>
-          <w:iCs/>
-          <w:szCs w:val="14"/>
-        </w:rPr>
-        <w:t xml:space="preserve"> testeurs extérieurs éventuels.</w:t>
+        <w:t>les testeurs extérieurs éventuels.</w:t>
       </w:r>
     </w:p>
     <w:p>
@@ -3389,23 +3227,13 @@
           <w:sz w:val="24"/>
         </w:rPr>
       </w:pPr>
-      <w:proofErr w:type="gramStart"/>
       <w:r>
         <w:rPr>
           <w:rFonts w:ascii="Arial" w:hAnsi="Arial" w:cs="Arial"/>
           <w:i/>
           <w:sz w:val="24"/>
         </w:rPr>
-        <w:t>risques</w:t>
-      </w:r>
-      <w:proofErr w:type="gramEnd"/>
-      <w:r>
-        <w:rPr>
-          <w:rFonts w:ascii="Arial" w:hAnsi="Arial" w:cs="Arial"/>
-          <w:i/>
-          <w:sz w:val="24"/>
-        </w:rPr>
-        <w:t xml:space="preserve"> techniques (complexité, manque de compétences, …)</w:t>
+        <w:t>risques techniques (complexité, manque de compétences, …)</w:t>
       </w:r>
       <w:r>
         <w:rPr>
@@ -3558,7 +3386,6 @@
           <w:lang w:eastAsia="fr-FR"/>
         </w:rPr>
       </w:pPr>
-      <w:proofErr w:type="gramStart"/>
       <w:r>
         <w:rPr>
           <w:rFonts w:ascii="Arial" w:hAnsi="Arial"/>
@@ -3568,19 +3395,7 @@
           <w:szCs w:val="14"/>
           <w:lang w:eastAsia="fr-FR"/>
         </w:rPr>
-        <w:t>planning</w:t>
-      </w:r>
-      <w:proofErr w:type="gramEnd"/>
-      <w:r>
-        <w:rPr>
-          <w:rFonts w:ascii="Arial" w:hAnsi="Arial"/>
-          <w:i/>
-          <w:iCs/>
-          <w:sz w:val="24"/>
-          <w:szCs w:val="14"/>
-          <w:lang w:eastAsia="fr-FR"/>
-        </w:rPr>
-        <w:t xml:space="preserve"> indiquant les dates de début et de fin du projet ainsi que le découpage connu des diverses phases. </w:t>
+        <w:t xml:space="preserve">planning indiquant les dates de début et de fin du projet ainsi que le découpage connu des diverses phases. </w:t>
       </w:r>
     </w:p>
     <w:p>
@@ -3599,7 +3414,6 @@
           <w:lang w:eastAsia="fr-FR"/>
         </w:rPr>
       </w:pPr>
-      <w:proofErr w:type="gramStart"/>
       <w:r>
         <w:rPr>
           <w:rFonts w:ascii="Arial" w:hAnsi="Arial"/>
@@ -3609,19 +3423,7 @@
           <w:szCs w:val="14"/>
           <w:lang w:eastAsia="fr-FR"/>
         </w:rPr>
-        <w:t>partage</w:t>
-      </w:r>
-      <w:proofErr w:type="gramEnd"/>
-      <w:r>
-        <w:rPr>
-          <w:rFonts w:ascii="Arial" w:hAnsi="Arial"/>
-          <w:i/>
-          <w:iCs/>
-          <w:sz w:val="24"/>
-          <w:szCs w:val="14"/>
-          <w:lang w:eastAsia="fr-FR"/>
-        </w:rPr>
-        <w:t xml:space="preserve"> des tâches en cas de travail à plusieurs.</w:t>
+        <w:t>partage des tâches en cas de travail à plusieurs.</w:t>
       </w:r>
     </w:p>
     <w:p>
@@ -3768,18 +3570,8 @@
           <w:i/>
           <w:sz w:val="24"/>
         </w:rPr>
-        <w:t xml:space="preserve">Fournir tous les document de </w:t>
-      </w:r>
-      <w:proofErr w:type="gramStart"/>
-      <w:r>
-        <w:rPr>
-          <w:rFonts w:ascii="Arial" w:hAnsi="Arial" w:cs="Arial"/>
-          <w:i/>
-          <w:sz w:val="24"/>
-        </w:rPr>
-        <w:t>conception:</w:t>
-      </w:r>
-      <w:proofErr w:type="gramEnd"/>
+        <w:t>Fournir tous les document de conception:</w:t>
+      </w:r>
     </w:p>
     <w:p>
       <w:pPr>
@@ -3809,23 +3601,13 @@
           <w:sz w:val="24"/>
         </w:rPr>
       </w:pPr>
-      <w:proofErr w:type="gramStart"/>
       <w:r>
         <w:rPr>
           <w:rFonts w:ascii="Arial" w:hAnsi="Arial" w:cs="Arial"/>
           <w:i/>
           <w:sz w:val="24"/>
         </w:rPr>
-        <w:t>le</w:t>
-      </w:r>
-      <w:proofErr w:type="gramEnd"/>
-      <w:r>
-        <w:rPr>
-          <w:rFonts w:ascii="Arial" w:hAnsi="Arial" w:cs="Arial"/>
-          <w:i/>
-          <w:sz w:val="24"/>
-        </w:rPr>
-        <w:t xml:space="preserve"> choix du matériel HW</w:t>
+        <w:t>le choix du matériel HW</w:t>
       </w:r>
     </w:p>
     <w:p>
@@ -3841,23 +3623,13 @@
           <w:sz w:val="24"/>
         </w:rPr>
       </w:pPr>
-      <w:proofErr w:type="gramStart"/>
       <w:r>
         <w:rPr>
           <w:rFonts w:ascii="Arial" w:hAnsi="Arial" w:cs="Arial"/>
           <w:i/>
           <w:sz w:val="24"/>
         </w:rPr>
-        <w:t>le</w:t>
-      </w:r>
-      <w:proofErr w:type="gramEnd"/>
-      <w:r>
-        <w:rPr>
-          <w:rFonts w:ascii="Arial" w:hAnsi="Arial" w:cs="Arial"/>
-          <w:i/>
-          <w:sz w:val="24"/>
-        </w:rPr>
-        <w:t xml:space="preserve"> choix des systèmes d'exploitation pour la réalisation </w:t>
+        <w:t xml:space="preserve">le choix des systèmes d'exploitation pour la réalisation </w:t>
       </w:r>
       <w:r>
         <w:rPr>
@@ -3890,23 +3662,13 @@
           <w:sz w:val="24"/>
         </w:rPr>
       </w:pPr>
-      <w:proofErr w:type="gramStart"/>
       <w:r>
         <w:rPr>
           <w:rFonts w:ascii="Arial" w:hAnsi="Arial" w:cs="Arial"/>
           <w:i/>
           <w:sz w:val="24"/>
         </w:rPr>
-        <w:t>le</w:t>
-      </w:r>
-      <w:proofErr w:type="gramEnd"/>
-      <w:r>
-        <w:rPr>
-          <w:rFonts w:ascii="Arial" w:hAnsi="Arial" w:cs="Arial"/>
-          <w:i/>
-          <w:sz w:val="24"/>
-        </w:rPr>
-        <w:t xml:space="preserve"> choix des outils logiciels pour la réalisation </w:t>
+        <w:t xml:space="preserve">le choix des outils logiciels pour la réalisation </w:t>
       </w:r>
       <w:r>
         <w:rPr>
@@ -3939,7 +3701,6 @@
           <w:sz w:val="24"/>
         </w:rPr>
       </w:pPr>
-      <w:proofErr w:type="gramStart"/>
       <w:r>
         <w:rPr>
           <w:rFonts w:ascii="Arial" w:hAnsi="Arial" w:cs="Arial"/>
@@ -3947,16 +3708,7 @@
           <w:sz w:val="24"/>
         </w:rPr>
         <w:lastRenderedPageBreak/>
-        <w:t>site</w:t>
-      </w:r>
-      <w:proofErr w:type="gramEnd"/>
-      <w:r>
-        <w:rPr>
-          <w:rFonts w:ascii="Arial" w:hAnsi="Arial" w:cs="Arial"/>
-          <w:i/>
-          <w:sz w:val="24"/>
-        </w:rPr>
-        <w:t xml:space="preserve"> web: </w:t>
+        <w:t xml:space="preserve">site web: </w:t>
       </w:r>
       <w:r>
         <w:rPr>
@@ -3980,23 +3732,13 @@
           <w:sz w:val="24"/>
         </w:rPr>
       </w:pPr>
-      <w:proofErr w:type="gramStart"/>
       <w:r>
         <w:rPr>
           <w:rFonts w:ascii="Arial" w:hAnsi="Arial" w:cs="Arial"/>
           <w:i/>
           <w:sz w:val="24"/>
         </w:rPr>
-        <w:t>bases</w:t>
-      </w:r>
-      <w:proofErr w:type="gramEnd"/>
-      <w:r>
-        <w:rPr>
-          <w:rFonts w:ascii="Arial" w:hAnsi="Arial" w:cs="Arial"/>
-          <w:i/>
-          <w:sz w:val="24"/>
-        </w:rPr>
-        <w:t xml:space="preserve"> de données: décrire le modèle relationnel, le contenu détaillé des tables (caractéristiques de chaque champs) et les requêtes.</w:t>
+        <w:t>bases de données: décrire le modèle relationnel, le contenu détaillé des tables (caractéristiques de chaque champs) et les requêtes.</w:t>
       </w:r>
     </w:p>
     <w:p>
@@ -4012,34 +3754,30 @@
           <w:sz w:val="24"/>
         </w:rPr>
       </w:pPr>
-      <w:proofErr w:type="gramStart"/>
       <w:r>
         <w:rPr>
           <w:rFonts w:ascii="Arial" w:hAnsi="Arial" w:cs="Arial"/>
           <w:i/>
           <w:sz w:val="24"/>
         </w:rPr>
-        <w:t>programmation</w:t>
-      </w:r>
-      <w:proofErr w:type="gramEnd"/>
+        <w:t>programmation et scripts: organigramme, architecture du programme, découpage modulaire, entrées-sorties des modules, pseudo-code</w:t>
+      </w:r>
       <w:r>
         <w:rPr>
           <w:rFonts w:ascii="Arial" w:hAnsi="Arial" w:cs="Arial"/>
           <w:i/>
           <w:sz w:val="24"/>
         </w:rPr>
-        <w:t xml:space="preserve"> et scripts: organigramme, architecture du programme, découpage modulaire, entrées-sorties des modules, </w:t>
-      </w:r>
-      <w:proofErr w:type="spellStart"/>
+        <w:t xml:space="preserve"> </w:t>
+      </w:r>
       <w:r>
         <w:rPr>
           <w:rFonts w:ascii="Arial" w:hAnsi="Arial" w:cs="Arial"/>
           <w:i/>
           <w:sz w:val="24"/>
         </w:rPr>
-        <w:t>pseudo-code</w:t>
-      </w:r>
-      <w:proofErr w:type="spellEnd"/>
+        <w:t>/</w:t>
+      </w:r>
       <w:r>
         <w:rPr>
           <w:rFonts w:ascii="Arial" w:hAnsi="Arial" w:cs="Arial"/>
@@ -4054,33 +3792,7 @@
           <w:i/>
           <w:sz w:val="24"/>
         </w:rPr>
-        <w:t>/</w:t>
-      </w:r>
-      <w:r>
-        <w:rPr>
-          <w:rFonts w:ascii="Arial" w:hAnsi="Arial" w:cs="Arial"/>
-          <w:i/>
-          <w:sz w:val="24"/>
-        </w:rPr>
-        <w:t xml:space="preserve"> </w:t>
-      </w:r>
-      <w:proofErr w:type="spellStart"/>
-      <w:r>
-        <w:rPr>
-          <w:rFonts w:ascii="Arial" w:hAnsi="Arial" w:cs="Arial"/>
-          <w:i/>
-          <w:sz w:val="24"/>
-        </w:rPr>
-        <w:t>structogramme</w:t>
-      </w:r>
-      <w:proofErr w:type="spellEnd"/>
-      <w:r>
-        <w:rPr>
-          <w:rFonts w:ascii="Arial" w:hAnsi="Arial" w:cs="Arial"/>
-          <w:i/>
-          <w:sz w:val="24"/>
-        </w:rPr>
-        <w:t>…</w:t>
+        <w:t>structogramme…</w:t>
       </w:r>
     </w:p>
     <w:p>
@@ -8800,7 +8512,7 @@
 </file>
 
 <file path=customXml/itemProps1.xml><?xml version="1.0" encoding="utf-8"?>
-<ds:datastoreItem xmlns:ds="http://schemas.openxmlformats.org/officeDocument/2006/customXml" ds:itemID="{FF7085D5-3555-428C-BC0E-830FF4B96777}">
+<ds:datastoreItem xmlns:ds="http://schemas.openxmlformats.org/officeDocument/2006/customXml" ds:itemID="{246F2105-10A1-4D44-A674-678B11FD98D5}">
   <ds:schemaRefs>
     <ds:schemaRef ds:uri="http://schemas.openxmlformats.org/officeDocument/2006/bibliography"/>
   </ds:schemaRefs>

</xml_diff>

<commit_message>
updated sql scripts + design
</commit_message>
<xml_diff>
--- a/documentation/MAITRE_Documentation.docx
+++ b/documentation/MAITRE_Documentation.docx
@@ -2599,8 +2599,13 @@
       <w:r>
         <w:t>Analyse</w:t>
       </w:r>
-      <w:r>
-        <w:t xml:space="preserve"> / Conception</w:t>
+    </w:p>
+    <w:p>
+      <w:pPr>
+        <w:pStyle w:val="Titre1"/>
+      </w:pPr>
+      <w:r>
+        <w:t>Conception</w:t>
       </w:r>
       <w:bookmarkEnd w:id="4"/>
     </w:p>
@@ -2609,16 +2614,252 @@
         <w:pStyle w:val="Titre2"/>
       </w:pPr>
       <w:r>
-        <w:t>Maquettes</w:t>
-      </w:r>
-    </w:p>
-    <w:p>
-      <w:r>
-        <w:t>Les maquettes se trouvent en annexe.</w:t>
+        <w:t>API</w:t>
+      </w:r>
+    </w:p>
+    <w:p>
+      <w:r>
+        <w:t>L’API permet d’ajouter, chercher et modifier des données dans la base de données de l’application.</w:t>
+      </w:r>
+    </w:p>
+    <w:p>
+      <w:pPr>
+        <w:pStyle w:val="Titre3"/>
+      </w:pPr>
+      <w:r>
+        <w:lastRenderedPageBreak/>
+        <w:t>Syntaxe d’appel</w:t>
+      </w:r>
+    </w:p>
+    <w:p>
+      <w:r>
+        <w:t>La requête est composée de :</w:t>
+      </w:r>
+    </w:p>
+    <w:p>
+      <w:pPr>
+        <w:pStyle w:val="Paragraphedeliste"/>
+        <w:numPr>
+          <w:ilvl w:val="0"/>
+          <w:numId w:val="17"/>
+        </w:numPr>
+      </w:pPr>
+      <w:r>
+        <w:t>Une action</w:t>
+      </w:r>
+    </w:p>
+    <w:p>
+      <w:pPr>
+        <w:pStyle w:val="Paragraphedeliste"/>
+        <w:numPr>
+          <w:ilvl w:val="0"/>
+          <w:numId w:val="17"/>
+        </w:numPr>
+      </w:pPr>
+      <w:r>
+        <w:t>Des paramètres</w:t>
       </w:r>
       <w:bookmarkStart w:id="5" w:name="_GoBack"/>
       <w:bookmarkEnd w:id="5"/>
     </w:p>
+    <w:p>
+      <w:pPr>
+        <w:pStyle w:val="Paragraphedeliste"/>
+        <w:numPr>
+          <w:ilvl w:val="0"/>
+          <w:numId w:val="17"/>
+        </w:numPr>
+      </w:pPr>
+      <w:r>
+        <w:t>D’éventuelles données</w:t>
+      </w:r>
+    </w:p>
+    <w:p>
+      <w:pPr>
+        <w:pStyle w:val="Paragraphedeliste"/>
+        <w:numPr>
+          <w:ilvl w:val="0"/>
+          <w:numId w:val="17"/>
+        </w:numPr>
+      </w:pPr>
+      <w:r>
+        <w:t xml:space="preserve">Les informations </w:t>
+      </w:r>
+      <w:r>
+        <w:t>d’identification</w:t>
+      </w:r>
+    </w:p>
+    <w:p>
+      <w:r>
+        <w:t>Exemple :</w:t>
+      </w:r>
+    </w:p>
+    <w:p/>
+    <w:p>
+      <w:pPr>
+        <w:pStyle w:val="Titre3"/>
+      </w:pPr>
+      <w:r>
+        <w:t>Tests</w:t>
+      </w:r>
+    </w:p>
+    <w:p>
+      <w:r>
+        <w:t>Récupération de données</w:t>
+      </w:r>
+    </w:p>
+    <w:tbl>
+      <w:tblPr>
+        <w:tblStyle w:val="TableauListe2"/>
+        <w:tblW w:w="9781" w:type="dxa"/>
+        <w:tblLook w:val="0420" w:firstRow="1" w:lastRow="0" w:firstColumn="0" w:lastColumn="0" w:noHBand="0" w:noVBand="1"/>
+      </w:tblPr>
+      <w:tblGrid>
+        <w:gridCol w:w="5184"/>
+        <w:gridCol w:w="4597"/>
+      </w:tblGrid>
+      <w:tr>
+        <w:trPr>
+          <w:cnfStyle w:val="100000000000" w:firstRow="1" w:lastRow="0" w:firstColumn="0" w:lastColumn="0" w:oddVBand="0" w:evenVBand="0" w:oddHBand="0" w:evenHBand="0" w:firstRowFirstColumn="0" w:firstRowLastColumn="0" w:lastRowFirstColumn="0" w:lastRowLastColumn="0"/>
+        </w:trPr>
+        <w:tc>
+          <w:tcPr>
+            <w:tcW w:w="5184" w:type="dxa"/>
+          </w:tcPr>
+          <w:p>
+            <w:r>
+              <w:t>Action</w:t>
+            </w:r>
+          </w:p>
+        </w:tc>
+        <w:tc>
+          <w:tcPr>
+            <w:tcW w:w="4597" w:type="dxa"/>
+          </w:tcPr>
+          <w:p>
+            <w:r>
+              <w:t>Résultat souhaité</w:t>
+            </w:r>
+          </w:p>
+        </w:tc>
+      </w:tr>
+      <w:tr>
+        <w:trPr>
+          <w:cnfStyle w:val="000000100000" w:firstRow="0" w:lastRow="0" w:firstColumn="0" w:lastColumn="0" w:oddVBand="0" w:evenVBand="0" w:oddHBand="1" w:evenHBand="0" w:firstRowFirstColumn="0" w:firstRowLastColumn="0" w:lastRowFirstColumn="0" w:lastRowLastColumn="0"/>
+        </w:trPr>
+        <w:tc>
+          <w:tcPr>
+            <w:tcW w:w="5184" w:type="dxa"/>
+          </w:tcPr>
+          <w:p>
+            <w:r>
+              <w:t xml:space="preserve">Requête « getGroups » </w:t>
+            </w:r>
+          </w:p>
+        </w:tc>
+        <w:tc>
+          <w:tcPr>
+            <w:tcW w:w="4597" w:type="dxa"/>
+          </w:tcPr>
+          <w:p>
+            <w:r>
+              <w:t>Renvoie les groupes de l’utilisateur.</w:t>
+            </w:r>
+          </w:p>
+        </w:tc>
+      </w:tr>
+    </w:tbl>
+    <w:p/>
+    <w:p>
+      <w:r>
+        <w:t>Ajout d’image</w:t>
+      </w:r>
+    </w:p>
+    <w:tbl>
+      <w:tblPr>
+        <w:tblStyle w:val="TableauListe2"/>
+        <w:tblW w:w="9781" w:type="dxa"/>
+        <w:tblLook w:val="0420" w:firstRow="1" w:lastRow="0" w:firstColumn="0" w:lastColumn="0" w:noHBand="0" w:noVBand="1"/>
+      </w:tblPr>
+      <w:tblGrid>
+        <w:gridCol w:w="3808"/>
+        <w:gridCol w:w="5973"/>
+      </w:tblGrid>
+      <w:tr>
+        <w:trPr>
+          <w:cnfStyle w:val="100000000000" w:firstRow="1" w:lastRow="0" w:firstColumn="0" w:lastColumn="0" w:oddVBand="0" w:evenVBand="0" w:oddHBand="0" w:evenHBand="0" w:firstRowFirstColumn="0" w:firstRowLastColumn="0" w:lastRowFirstColumn="0" w:lastRowLastColumn="0"/>
+        </w:trPr>
+        <w:tc>
+          <w:tcPr>
+            <w:tcW w:w="3808" w:type="dxa"/>
+          </w:tcPr>
+          <w:p>
+            <w:r>
+              <w:t>Action</w:t>
+            </w:r>
+          </w:p>
+        </w:tc>
+        <w:tc>
+          <w:tcPr>
+            <w:tcW w:w="5973" w:type="dxa"/>
+          </w:tcPr>
+          <w:p>
+            <w:r>
+              <w:t>Résultat souhaité</w:t>
+            </w:r>
+          </w:p>
+        </w:tc>
+      </w:tr>
+      <w:tr>
+        <w:trPr>
+          <w:cnfStyle w:val="000000100000" w:firstRow="0" w:lastRow="0" w:firstColumn="0" w:lastColumn="0" w:oddVBand="0" w:evenVBand="0" w:oddHBand="1" w:evenHBand="0" w:firstRowFirstColumn="0" w:firstRowLastColumn="0" w:lastRowFirstColumn="0" w:lastRowLastColumn="0"/>
+        </w:trPr>
+        <w:tc>
+          <w:tcPr>
+            <w:tcW w:w="3808" w:type="dxa"/>
+          </w:tcPr>
+          <w:p>
+            <w:r>
+              <w:t>Requête « </w:t>
+            </w:r>
+            <w:r>
+              <w:t>uploadImage</w:t>
+            </w:r>
+            <w:r>
+              <w:t> »</w:t>
+            </w:r>
+            <w:r>
+              <w:t xml:space="preserve"> avec en paramètre</w:t>
+            </w:r>
+            <w:r>
+              <w:t xml:space="preserve"> </w:t>
+            </w:r>
+            <w:r>
+              <w:t>l’image.</w:t>
+            </w:r>
+          </w:p>
+        </w:tc>
+        <w:tc>
+          <w:tcPr>
+            <w:tcW w:w="5973" w:type="dxa"/>
+          </w:tcPr>
+          <w:p>
+            <w:r>
+              <w:t>Stocke l’image dans un dossier du serveur ainsi que sa référence dans la base de données.</w:t>
+            </w:r>
+          </w:p>
+        </w:tc>
+      </w:tr>
+    </w:tbl>
+    <w:p>
+      <w:pPr>
+        <w:pStyle w:val="Titre2"/>
+      </w:pPr>
+      <w:r>
+        <w:t>Maquettes</w:t>
+      </w:r>
+    </w:p>
+    <w:p/>
     <w:p>
       <w:pPr>
         <w:pStyle w:val="Titre2"/>
@@ -3279,6 +3520,7 @@
           <w:i/>
           <w:sz w:val="24"/>
         </w:rPr>
+        <w:lastRenderedPageBreak/>
         <w:t>Décrire aussi quelles solutions ont été appliquées pour réduire les risques (priorités, formation, actions, …)</w:t>
       </w:r>
       <w:r>
@@ -3707,7 +3949,6 @@
           <w:i/>
           <w:sz w:val="24"/>
         </w:rPr>
-        <w:lastRenderedPageBreak/>
         <w:t xml:space="preserve">site web: </w:t>
       </w:r>
       <w:r>
@@ -4052,6 +4293,7 @@
           <w:i/>
           <w:iCs/>
         </w:rPr>
+        <w:lastRenderedPageBreak/>
         <w:t>le numé</w:t>
       </w:r>
       <w:r>
@@ -4384,7 +4626,6 @@
         <w:rPr>
           <w:i/>
         </w:rPr>
-        <w:lastRenderedPageBreak/>
         <w:t>Description détaillée</w:t>
       </w:r>
     </w:p>
@@ -4715,6 +4956,7 @@
           <w:rFonts w:cs="Arial"/>
           <w:i/>
         </w:rPr>
+        <w:lastRenderedPageBreak/>
         <w:t>Difficultés particulières</w:t>
       </w:r>
     </w:p>
@@ -6676,6 +6918,119 @@
     </w:lvl>
   </w:abstractNum>
   <w:abstractNum w:abstractNumId="11" w15:restartNumberingAfterBreak="0">
+    <w:nsid w:val="5DA01F99"/>
+    <w:multiLevelType w:val="hybridMultilevel"/>
+    <w:tmpl w:val="BC8A6DF8"/>
+    <w:lvl w:ilvl="0" w:tplc="100C0001">
+      <w:start w:val="1"/>
+      <w:numFmt w:val="bullet"/>
+      <w:lvlText w:val=""/>
+      <w:lvlJc w:val="left"/>
+      <w:pPr>
+        <w:ind w:left="720" w:hanging="360"/>
+      </w:pPr>
+      <w:rPr>
+        <w:rFonts w:ascii="Symbol" w:hAnsi="Symbol" w:hint="default"/>
+      </w:rPr>
+    </w:lvl>
+    <w:lvl w:ilvl="1" w:tplc="100C0003" w:tentative="1">
+      <w:start w:val="1"/>
+      <w:numFmt w:val="bullet"/>
+      <w:lvlText w:val="o"/>
+      <w:lvlJc w:val="left"/>
+      <w:pPr>
+        <w:ind w:left="1440" w:hanging="360"/>
+      </w:pPr>
+      <w:rPr>
+        <w:rFonts w:ascii="Courier New" w:hAnsi="Courier New" w:cs="Courier New" w:hint="default"/>
+      </w:rPr>
+    </w:lvl>
+    <w:lvl w:ilvl="2" w:tplc="100C0005" w:tentative="1">
+      <w:start w:val="1"/>
+      <w:numFmt w:val="bullet"/>
+      <w:lvlText w:val=""/>
+      <w:lvlJc w:val="left"/>
+      <w:pPr>
+        <w:ind w:left="2160" w:hanging="360"/>
+      </w:pPr>
+      <w:rPr>
+        <w:rFonts w:ascii="Wingdings" w:hAnsi="Wingdings" w:hint="default"/>
+      </w:rPr>
+    </w:lvl>
+    <w:lvl w:ilvl="3" w:tplc="100C0001" w:tentative="1">
+      <w:start w:val="1"/>
+      <w:numFmt w:val="bullet"/>
+      <w:lvlText w:val=""/>
+      <w:lvlJc w:val="left"/>
+      <w:pPr>
+        <w:ind w:left="2880" w:hanging="360"/>
+      </w:pPr>
+      <w:rPr>
+        <w:rFonts w:ascii="Symbol" w:hAnsi="Symbol" w:hint="default"/>
+      </w:rPr>
+    </w:lvl>
+    <w:lvl w:ilvl="4" w:tplc="100C0003" w:tentative="1">
+      <w:start w:val="1"/>
+      <w:numFmt w:val="bullet"/>
+      <w:lvlText w:val="o"/>
+      <w:lvlJc w:val="left"/>
+      <w:pPr>
+        <w:ind w:left="3600" w:hanging="360"/>
+      </w:pPr>
+      <w:rPr>
+        <w:rFonts w:ascii="Courier New" w:hAnsi="Courier New" w:cs="Courier New" w:hint="default"/>
+      </w:rPr>
+    </w:lvl>
+    <w:lvl w:ilvl="5" w:tplc="100C0005" w:tentative="1">
+      <w:start w:val="1"/>
+      <w:numFmt w:val="bullet"/>
+      <w:lvlText w:val=""/>
+      <w:lvlJc w:val="left"/>
+      <w:pPr>
+        <w:ind w:left="4320" w:hanging="360"/>
+      </w:pPr>
+      <w:rPr>
+        <w:rFonts w:ascii="Wingdings" w:hAnsi="Wingdings" w:hint="default"/>
+      </w:rPr>
+    </w:lvl>
+    <w:lvl w:ilvl="6" w:tplc="100C0001" w:tentative="1">
+      <w:start w:val="1"/>
+      <w:numFmt w:val="bullet"/>
+      <w:lvlText w:val=""/>
+      <w:lvlJc w:val="left"/>
+      <w:pPr>
+        <w:ind w:left="5040" w:hanging="360"/>
+      </w:pPr>
+      <w:rPr>
+        <w:rFonts w:ascii="Symbol" w:hAnsi="Symbol" w:hint="default"/>
+      </w:rPr>
+    </w:lvl>
+    <w:lvl w:ilvl="7" w:tplc="100C0003" w:tentative="1">
+      <w:start w:val="1"/>
+      <w:numFmt w:val="bullet"/>
+      <w:lvlText w:val="o"/>
+      <w:lvlJc w:val="left"/>
+      <w:pPr>
+        <w:ind w:left="5760" w:hanging="360"/>
+      </w:pPr>
+      <w:rPr>
+        <w:rFonts w:ascii="Courier New" w:hAnsi="Courier New" w:cs="Courier New" w:hint="default"/>
+      </w:rPr>
+    </w:lvl>
+    <w:lvl w:ilvl="8" w:tplc="100C0005" w:tentative="1">
+      <w:start w:val="1"/>
+      <w:numFmt w:val="bullet"/>
+      <w:lvlText w:val=""/>
+      <w:lvlJc w:val="left"/>
+      <w:pPr>
+        <w:ind w:left="6480" w:hanging="360"/>
+      </w:pPr>
+      <w:rPr>
+        <w:rFonts w:ascii="Wingdings" w:hAnsi="Wingdings" w:hint="default"/>
+      </w:rPr>
+    </w:lvl>
+  </w:abstractNum>
+  <w:abstractNum w:abstractNumId="12" w15:restartNumberingAfterBreak="0">
     <w:nsid w:val="5DC22C32"/>
     <w:multiLevelType w:val="hybridMultilevel"/>
     <w:tmpl w:val="874AC728"/>
@@ -6788,7 +7143,7 @@
       </w:rPr>
     </w:lvl>
   </w:abstractNum>
-  <w:abstractNum w:abstractNumId="12" w15:restartNumberingAfterBreak="0">
+  <w:abstractNum w:abstractNumId="13" w15:restartNumberingAfterBreak="0">
     <w:nsid w:val="71E06583"/>
     <w:multiLevelType w:val="hybridMultilevel"/>
     <w:tmpl w:val="26C81FCE"/>
@@ -6928,7 +7283,7 @@
       </w:rPr>
     </w:lvl>
   </w:abstractNum>
-  <w:abstractNum w:abstractNumId="13" w15:restartNumberingAfterBreak="0">
+  <w:abstractNum w:abstractNumId="14" w15:restartNumberingAfterBreak="0">
     <w:nsid w:val="75A3529B"/>
     <w:multiLevelType w:val="hybridMultilevel"/>
     <w:tmpl w:val="819EEA64"/>
@@ -7068,7 +7423,7 @@
       </w:rPr>
     </w:lvl>
   </w:abstractNum>
-  <w:abstractNum w:abstractNumId="14" w15:restartNumberingAfterBreak="0">
+  <w:abstractNum w:abstractNumId="15" w15:restartNumberingAfterBreak="0">
     <w:nsid w:val="7B193736"/>
     <w:multiLevelType w:val="multilevel"/>
     <w:tmpl w:val="3E0A631E"/>
@@ -7190,7 +7545,7 @@
       </w:pPr>
     </w:lvl>
   </w:abstractNum>
-  <w:abstractNum w:abstractNumId="15" w15:restartNumberingAfterBreak="0">
+  <w:abstractNum w:abstractNumId="16" w15:restartNumberingAfterBreak="0">
     <w:nsid w:val="7DD245F2"/>
     <w:multiLevelType w:val="hybridMultilevel"/>
     <w:tmpl w:val="3100450C"/>
@@ -7331,7 +7686,7 @@
     </w:lvl>
   </w:abstractNum>
   <w:num w:numId="1">
-    <w:abstractNumId w:val="14"/>
+    <w:abstractNumId w:val="15"/>
   </w:num>
   <w:num w:numId="2">
     <w:abstractNumId w:val="1"/>
@@ -7340,7 +7695,7 @@
     <w:abstractNumId w:val="3"/>
   </w:num>
   <w:num w:numId="4">
-    <w:abstractNumId w:val="13"/>
+    <w:abstractNumId w:val="14"/>
   </w:num>
   <w:num w:numId="5">
     <w:abstractNumId w:val="8"/>
@@ -7352,7 +7707,7 @@
     <w:abstractNumId w:val="9"/>
   </w:num>
   <w:num w:numId="8">
-    <w:abstractNumId w:val="15"/>
+    <w:abstractNumId w:val="16"/>
   </w:num>
   <w:num w:numId="9">
     <w:abstractNumId w:val="2"/>
@@ -7367,16 +7722,19 @@
     <w:abstractNumId w:val="6"/>
   </w:num>
   <w:num w:numId="13">
-    <w:abstractNumId w:val="12"/>
+    <w:abstractNumId w:val="13"/>
   </w:num>
   <w:num w:numId="14">
-    <w:abstractNumId w:val="11"/>
+    <w:abstractNumId w:val="12"/>
   </w:num>
   <w:num w:numId="15">
     <w:abstractNumId w:val="10"/>
   </w:num>
   <w:num w:numId="16">
     <w:abstractNumId w:val="0"/>
+  </w:num>
+  <w:num w:numId="17">
+    <w:abstractNumId w:val="11"/>
   </w:num>
   <w:numIdMacAtCleanup w:val="13"/>
 </w:numbering>
@@ -8209,6 +8567,426 @@
       <w:contextualSpacing/>
     </w:pPr>
   </w:style>
+  <w:style w:type="table" w:styleId="TableauGrille1Clair">
+    <w:name w:val="Grid Table 1 Light"/>
+    <w:basedOn w:val="TableauNormal"/>
+    <w:uiPriority w:val="46"/>
+    <w:rsid w:val="007F7144"/>
+    <w:tblPr>
+      <w:tblStyleRowBandSize w:val="1"/>
+      <w:tblStyleColBandSize w:val="1"/>
+      <w:tblBorders>
+        <w:top w:val="single" w:sz="4" w:space="0" w:color="999999" w:themeColor="text1" w:themeTint="66"/>
+        <w:left w:val="single" w:sz="4" w:space="0" w:color="999999" w:themeColor="text1" w:themeTint="66"/>
+        <w:bottom w:val="single" w:sz="4" w:space="0" w:color="999999" w:themeColor="text1" w:themeTint="66"/>
+        <w:right w:val="single" w:sz="4" w:space="0" w:color="999999" w:themeColor="text1" w:themeTint="66"/>
+        <w:insideH w:val="single" w:sz="4" w:space="0" w:color="999999" w:themeColor="text1" w:themeTint="66"/>
+        <w:insideV w:val="single" w:sz="4" w:space="0" w:color="999999" w:themeColor="text1" w:themeTint="66"/>
+      </w:tblBorders>
+    </w:tblPr>
+    <w:tblStylePr w:type="firstRow">
+      <w:rPr>
+        <w:b/>
+        <w:bCs/>
+      </w:rPr>
+      <w:tblPr/>
+      <w:tcPr>
+        <w:tcBorders>
+          <w:bottom w:val="single" w:sz="12" w:space="0" w:color="666666" w:themeColor="text1" w:themeTint="99"/>
+        </w:tcBorders>
+      </w:tcPr>
+    </w:tblStylePr>
+    <w:tblStylePr w:type="lastRow">
+      <w:rPr>
+        <w:b/>
+        <w:bCs/>
+      </w:rPr>
+      <w:tblPr/>
+      <w:tcPr>
+        <w:tcBorders>
+          <w:top w:val="double" w:sz="2" w:space="0" w:color="666666" w:themeColor="text1" w:themeTint="99"/>
+        </w:tcBorders>
+      </w:tcPr>
+    </w:tblStylePr>
+    <w:tblStylePr w:type="firstCol">
+      <w:rPr>
+        <w:b/>
+        <w:bCs/>
+      </w:rPr>
+    </w:tblStylePr>
+    <w:tblStylePr w:type="lastCol">
+      <w:rPr>
+        <w:b/>
+        <w:bCs/>
+      </w:rPr>
+    </w:tblStylePr>
+  </w:style>
+  <w:style w:type="table" w:styleId="TableauGrille1Clair-Accentuation1">
+    <w:name w:val="Grid Table 1 Light Accent 1"/>
+    <w:basedOn w:val="TableauNormal"/>
+    <w:uiPriority w:val="46"/>
+    <w:rsid w:val="007F7144"/>
+    <w:tblPr>
+      <w:tblStyleRowBandSize w:val="1"/>
+      <w:tblStyleColBandSize w:val="1"/>
+      <w:tblBorders>
+        <w:top w:val="single" w:sz="4" w:space="0" w:color="B4C6E7" w:themeColor="accent1" w:themeTint="66"/>
+        <w:left w:val="single" w:sz="4" w:space="0" w:color="B4C6E7" w:themeColor="accent1" w:themeTint="66"/>
+        <w:bottom w:val="single" w:sz="4" w:space="0" w:color="B4C6E7" w:themeColor="accent1" w:themeTint="66"/>
+        <w:right w:val="single" w:sz="4" w:space="0" w:color="B4C6E7" w:themeColor="accent1" w:themeTint="66"/>
+        <w:insideH w:val="single" w:sz="4" w:space="0" w:color="B4C6E7" w:themeColor="accent1" w:themeTint="66"/>
+        <w:insideV w:val="single" w:sz="4" w:space="0" w:color="B4C6E7" w:themeColor="accent1" w:themeTint="66"/>
+      </w:tblBorders>
+    </w:tblPr>
+    <w:tblStylePr w:type="firstRow">
+      <w:rPr>
+        <w:b/>
+        <w:bCs/>
+      </w:rPr>
+      <w:tblPr/>
+      <w:tcPr>
+        <w:tcBorders>
+          <w:bottom w:val="single" w:sz="12" w:space="0" w:color="8EAADB" w:themeColor="accent1" w:themeTint="99"/>
+        </w:tcBorders>
+      </w:tcPr>
+    </w:tblStylePr>
+    <w:tblStylePr w:type="lastRow">
+      <w:rPr>
+        <w:b/>
+        <w:bCs/>
+      </w:rPr>
+      <w:tblPr/>
+      <w:tcPr>
+        <w:tcBorders>
+          <w:top w:val="double" w:sz="2" w:space="0" w:color="8EAADB" w:themeColor="accent1" w:themeTint="99"/>
+        </w:tcBorders>
+      </w:tcPr>
+    </w:tblStylePr>
+    <w:tblStylePr w:type="firstCol">
+      <w:rPr>
+        <w:b/>
+        <w:bCs/>
+      </w:rPr>
+    </w:tblStylePr>
+    <w:tblStylePr w:type="lastCol">
+      <w:rPr>
+        <w:b/>
+        <w:bCs/>
+      </w:rPr>
+    </w:tblStylePr>
+  </w:style>
+  <w:style w:type="table" w:styleId="TableauListe3">
+    <w:name w:val="List Table 3"/>
+    <w:basedOn w:val="TableauNormal"/>
+    <w:uiPriority w:val="48"/>
+    <w:rsid w:val="007F7144"/>
+    <w:tblPr>
+      <w:tblStyleRowBandSize w:val="1"/>
+      <w:tblStyleColBandSize w:val="1"/>
+      <w:tblBorders>
+        <w:top w:val="single" w:sz="4" w:space="0" w:color="000000" w:themeColor="text1"/>
+        <w:left w:val="single" w:sz="4" w:space="0" w:color="000000" w:themeColor="text1"/>
+        <w:bottom w:val="single" w:sz="4" w:space="0" w:color="000000" w:themeColor="text1"/>
+        <w:right w:val="single" w:sz="4" w:space="0" w:color="000000" w:themeColor="text1"/>
+      </w:tblBorders>
+    </w:tblPr>
+    <w:tblStylePr w:type="firstRow">
+      <w:rPr>
+        <w:b/>
+        <w:bCs/>
+        <w:color w:val="FFFFFF" w:themeColor="background1"/>
+      </w:rPr>
+      <w:tblPr/>
+      <w:tcPr>
+        <w:shd w:val="clear" w:color="auto" w:fill="000000" w:themeFill="text1"/>
+      </w:tcPr>
+    </w:tblStylePr>
+    <w:tblStylePr w:type="lastRow">
+      <w:rPr>
+        <w:b/>
+        <w:bCs/>
+      </w:rPr>
+      <w:tblPr/>
+      <w:tcPr>
+        <w:tcBorders>
+          <w:top w:val="double" w:sz="4" w:space="0" w:color="000000" w:themeColor="text1"/>
+        </w:tcBorders>
+        <w:shd w:val="clear" w:color="auto" w:fill="FFFFFF" w:themeFill="background1"/>
+      </w:tcPr>
+    </w:tblStylePr>
+    <w:tblStylePr w:type="firstCol">
+      <w:rPr>
+        <w:b/>
+        <w:bCs/>
+      </w:rPr>
+      <w:tblPr/>
+      <w:tcPr>
+        <w:tcBorders>
+          <w:right w:val="nil"/>
+        </w:tcBorders>
+        <w:shd w:val="clear" w:color="auto" w:fill="FFFFFF" w:themeFill="background1"/>
+      </w:tcPr>
+    </w:tblStylePr>
+    <w:tblStylePr w:type="lastCol">
+      <w:rPr>
+        <w:b/>
+        <w:bCs/>
+      </w:rPr>
+      <w:tblPr/>
+      <w:tcPr>
+        <w:tcBorders>
+          <w:left w:val="nil"/>
+        </w:tcBorders>
+        <w:shd w:val="clear" w:color="auto" w:fill="FFFFFF" w:themeFill="background1"/>
+      </w:tcPr>
+    </w:tblStylePr>
+    <w:tblStylePr w:type="band1Vert">
+      <w:tblPr/>
+      <w:tcPr>
+        <w:tcBorders>
+          <w:left w:val="single" w:sz="4" w:space="0" w:color="000000" w:themeColor="text1"/>
+          <w:right w:val="single" w:sz="4" w:space="0" w:color="000000" w:themeColor="text1"/>
+        </w:tcBorders>
+      </w:tcPr>
+    </w:tblStylePr>
+    <w:tblStylePr w:type="band1Horz">
+      <w:tblPr/>
+      <w:tcPr>
+        <w:tcBorders>
+          <w:top w:val="single" w:sz="4" w:space="0" w:color="000000" w:themeColor="text1"/>
+          <w:bottom w:val="single" w:sz="4" w:space="0" w:color="000000" w:themeColor="text1"/>
+          <w:insideH w:val="nil"/>
+        </w:tcBorders>
+      </w:tcPr>
+    </w:tblStylePr>
+    <w:tblStylePr w:type="neCell">
+      <w:tblPr/>
+      <w:tcPr>
+        <w:tcBorders>
+          <w:left w:val="nil"/>
+          <w:bottom w:val="nil"/>
+        </w:tcBorders>
+      </w:tcPr>
+    </w:tblStylePr>
+    <w:tblStylePr w:type="nwCell">
+      <w:tblPr/>
+      <w:tcPr>
+        <w:tcBorders>
+          <w:bottom w:val="nil"/>
+          <w:right w:val="nil"/>
+        </w:tcBorders>
+      </w:tcPr>
+    </w:tblStylePr>
+    <w:tblStylePr w:type="seCell">
+      <w:tblPr/>
+      <w:tcPr>
+        <w:tcBorders>
+          <w:top w:val="double" w:sz="4" w:space="0" w:color="000000" w:themeColor="text1"/>
+          <w:left w:val="nil"/>
+        </w:tcBorders>
+      </w:tcPr>
+    </w:tblStylePr>
+    <w:tblStylePr w:type="swCell">
+      <w:tblPr/>
+      <w:tcPr>
+        <w:tcBorders>
+          <w:top w:val="double" w:sz="4" w:space="0" w:color="000000" w:themeColor="text1"/>
+          <w:right w:val="nil"/>
+        </w:tcBorders>
+      </w:tcPr>
+    </w:tblStylePr>
+  </w:style>
+  <w:style w:type="table" w:styleId="TableauGrille6Couleur">
+    <w:name w:val="Grid Table 6 Colorful"/>
+    <w:basedOn w:val="TableauNormal"/>
+    <w:uiPriority w:val="51"/>
+    <w:rsid w:val="007F7144"/>
+    <w:rPr>
+      <w:color w:val="000000" w:themeColor="text1"/>
+    </w:rPr>
+    <w:tblPr>
+      <w:tblStyleRowBandSize w:val="1"/>
+      <w:tblStyleColBandSize w:val="1"/>
+      <w:tblBorders>
+        <w:top w:val="single" w:sz="4" w:space="0" w:color="666666" w:themeColor="text1" w:themeTint="99"/>
+        <w:left w:val="single" w:sz="4" w:space="0" w:color="666666" w:themeColor="text1" w:themeTint="99"/>
+        <w:bottom w:val="single" w:sz="4" w:space="0" w:color="666666" w:themeColor="text1" w:themeTint="99"/>
+        <w:right w:val="single" w:sz="4" w:space="0" w:color="666666" w:themeColor="text1" w:themeTint="99"/>
+        <w:insideH w:val="single" w:sz="4" w:space="0" w:color="666666" w:themeColor="text1" w:themeTint="99"/>
+        <w:insideV w:val="single" w:sz="4" w:space="0" w:color="666666" w:themeColor="text1" w:themeTint="99"/>
+      </w:tblBorders>
+    </w:tblPr>
+    <w:tblStylePr w:type="firstRow">
+      <w:rPr>
+        <w:b/>
+        <w:bCs/>
+      </w:rPr>
+      <w:tblPr/>
+      <w:tcPr>
+        <w:tcBorders>
+          <w:bottom w:val="single" w:sz="12" w:space="0" w:color="666666" w:themeColor="text1" w:themeTint="99"/>
+        </w:tcBorders>
+      </w:tcPr>
+    </w:tblStylePr>
+    <w:tblStylePr w:type="lastRow">
+      <w:rPr>
+        <w:b/>
+        <w:bCs/>
+      </w:rPr>
+      <w:tblPr/>
+      <w:tcPr>
+        <w:tcBorders>
+          <w:top w:val="double" w:sz="4" w:space="0" w:color="666666" w:themeColor="text1" w:themeTint="99"/>
+        </w:tcBorders>
+      </w:tcPr>
+    </w:tblStylePr>
+    <w:tblStylePr w:type="firstCol">
+      <w:rPr>
+        <w:b/>
+        <w:bCs/>
+      </w:rPr>
+    </w:tblStylePr>
+    <w:tblStylePr w:type="lastCol">
+      <w:rPr>
+        <w:b/>
+        <w:bCs/>
+      </w:rPr>
+    </w:tblStylePr>
+    <w:tblStylePr w:type="band1Vert">
+      <w:tblPr/>
+      <w:tcPr>
+        <w:shd w:val="clear" w:color="auto" w:fill="CCCCCC" w:themeFill="text1" w:themeFillTint="33"/>
+      </w:tcPr>
+    </w:tblStylePr>
+    <w:tblStylePr w:type="band1Horz">
+      <w:tblPr/>
+      <w:tcPr>
+        <w:shd w:val="clear" w:color="auto" w:fill="CCCCCC" w:themeFill="text1" w:themeFillTint="33"/>
+      </w:tcPr>
+    </w:tblStylePr>
+  </w:style>
+  <w:style w:type="table" w:styleId="TableauListe4">
+    <w:name w:val="List Table 4"/>
+    <w:basedOn w:val="TableauNormal"/>
+    <w:uiPriority w:val="49"/>
+    <w:rsid w:val="00545C5E"/>
+    <w:tblPr>
+      <w:tblStyleRowBandSize w:val="1"/>
+      <w:tblStyleColBandSize w:val="1"/>
+      <w:tblBorders>
+        <w:top w:val="single" w:sz="4" w:space="0" w:color="666666" w:themeColor="text1" w:themeTint="99"/>
+        <w:left w:val="single" w:sz="4" w:space="0" w:color="666666" w:themeColor="text1" w:themeTint="99"/>
+        <w:bottom w:val="single" w:sz="4" w:space="0" w:color="666666" w:themeColor="text1" w:themeTint="99"/>
+        <w:right w:val="single" w:sz="4" w:space="0" w:color="666666" w:themeColor="text1" w:themeTint="99"/>
+        <w:insideH w:val="single" w:sz="4" w:space="0" w:color="666666" w:themeColor="text1" w:themeTint="99"/>
+      </w:tblBorders>
+    </w:tblPr>
+    <w:tblStylePr w:type="firstRow">
+      <w:rPr>
+        <w:b/>
+        <w:bCs/>
+        <w:color w:val="FFFFFF" w:themeColor="background1"/>
+      </w:rPr>
+      <w:tblPr/>
+      <w:tcPr>
+        <w:tcBorders>
+          <w:top w:val="single" w:sz="4" w:space="0" w:color="000000" w:themeColor="text1"/>
+          <w:left w:val="single" w:sz="4" w:space="0" w:color="000000" w:themeColor="text1"/>
+          <w:bottom w:val="single" w:sz="4" w:space="0" w:color="000000" w:themeColor="text1"/>
+          <w:right w:val="single" w:sz="4" w:space="0" w:color="000000" w:themeColor="text1"/>
+          <w:insideH w:val="nil"/>
+        </w:tcBorders>
+        <w:shd w:val="clear" w:color="auto" w:fill="000000" w:themeFill="text1"/>
+      </w:tcPr>
+    </w:tblStylePr>
+    <w:tblStylePr w:type="lastRow">
+      <w:rPr>
+        <w:b/>
+        <w:bCs/>
+      </w:rPr>
+      <w:tblPr/>
+      <w:tcPr>
+        <w:tcBorders>
+          <w:top w:val="double" w:sz="4" w:space="0" w:color="666666" w:themeColor="text1" w:themeTint="99"/>
+        </w:tcBorders>
+      </w:tcPr>
+    </w:tblStylePr>
+    <w:tblStylePr w:type="firstCol">
+      <w:rPr>
+        <w:b/>
+        <w:bCs/>
+      </w:rPr>
+    </w:tblStylePr>
+    <w:tblStylePr w:type="lastCol">
+      <w:rPr>
+        <w:b/>
+        <w:bCs/>
+      </w:rPr>
+    </w:tblStylePr>
+    <w:tblStylePr w:type="band1Vert">
+      <w:tblPr/>
+      <w:tcPr>
+        <w:shd w:val="clear" w:color="auto" w:fill="CCCCCC" w:themeFill="text1" w:themeFillTint="33"/>
+      </w:tcPr>
+    </w:tblStylePr>
+    <w:tblStylePr w:type="band1Horz">
+      <w:tblPr/>
+      <w:tcPr>
+        <w:shd w:val="clear" w:color="auto" w:fill="CCCCCC" w:themeFill="text1" w:themeFillTint="33"/>
+      </w:tcPr>
+    </w:tblStylePr>
+  </w:style>
+  <w:style w:type="table" w:styleId="TableauListe2">
+    <w:name w:val="List Table 2"/>
+    <w:basedOn w:val="TableauNormal"/>
+    <w:uiPriority w:val="47"/>
+    <w:rsid w:val="00545C5E"/>
+    <w:tblPr>
+      <w:tblStyleRowBandSize w:val="1"/>
+      <w:tblStyleColBandSize w:val="1"/>
+      <w:tblBorders>
+        <w:top w:val="single" w:sz="4" w:space="0" w:color="666666" w:themeColor="text1" w:themeTint="99"/>
+        <w:bottom w:val="single" w:sz="4" w:space="0" w:color="666666" w:themeColor="text1" w:themeTint="99"/>
+        <w:insideH w:val="single" w:sz="4" w:space="0" w:color="666666" w:themeColor="text1" w:themeTint="99"/>
+      </w:tblBorders>
+    </w:tblPr>
+    <w:tblStylePr w:type="firstRow">
+      <w:rPr>
+        <w:b/>
+        <w:bCs/>
+      </w:rPr>
+    </w:tblStylePr>
+    <w:tblStylePr w:type="lastRow">
+      <w:rPr>
+        <w:b/>
+        <w:bCs/>
+      </w:rPr>
+    </w:tblStylePr>
+    <w:tblStylePr w:type="firstCol">
+      <w:rPr>
+        <w:b/>
+        <w:bCs/>
+      </w:rPr>
+    </w:tblStylePr>
+    <w:tblStylePr w:type="lastCol">
+      <w:rPr>
+        <w:b/>
+        <w:bCs/>
+      </w:rPr>
+    </w:tblStylePr>
+    <w:tblStylePr w:type="band1Vert">
+      <w:tblPr/>
+      <w:tcPr>
+        <w:shd w:val="clear" w:color="auto" w:fill="CCCCCC" w:themeFill="text1" w:themeFillTint="33"/>
+      </w:tcPr>
+    </w:tblStylePr>
+    <w:tblStylePr w:type="band1Horz">
+      <w:tblPr/>
+      <w:tcPr>
+        <w:shd w:val="clear" w:color="auto" w:fill="CCCCCC" w:themeFill="text1" w:themeFillTint="33"/>
+      </w:tcPr>
+    </w:tblStylePr>
+  </w:style>
 </w:styles>
 </file>
 
@@ -8512,7 +9290,7 @@
 </file>
 
 <file path=customXml/itemProps1.xml><?xml version="1.0" encoding="utf-8"?>
-<ds:datastoreItem xmlns:ds="http://schemas.openxmlformats.org/officeDocument/2006/customXml" ds:itemID="{246F2105-10A1-4D44-A674-678B11FD98D5}">
+<ds:datastoreItem xmlns:ds="http://schemas.openxmlformats.org/officeDocument/2006/customXml" ds:itemID="{44FC02DE-5836-4145-AC46-0789A9C1B43E}">
   <ds:schemaRefs>
     <ds:schemaRef ds:uri="http://schemas.openxmlformats.org/officeDocument/2006/bibliography"/>
   </ds:schemaRefs>

</xml_diff>

<commit_message>
updated MLD & sql scripts & new document for doc
</commit_message>
<xml_diff>
--- a/documentation/MAITRE_Documentation.docx
+++ b/documentation/MAITRE_Documentation.docx
@@ -2,7 +2,9 @@
 <file path=word/document.xml><?xml version="1.0" encoding="utf-8"?>
 <w:document xmlns:wpc="http://schemas.microsoft.com/office/word/2010/wordprocessingCanvas" xmlns:cx="http://schemas.microsoft.com/office/drawing/2014/chartex" xmlns:cx1="http://schemas.microsoft.com/office/drawing/2015/9/8/chartex" xmlns:mc="http://schemas.openxmlformats.org/markup-compatibility/2006" xmlns:o="urn:schemas-microsoft-com:office:office" xmlns:r="http://schemas.openxmlformats.org/officeDocument/2006/relationships" xmlns:m="http://schemas.openxmlformats.org/officeDocument/2006/math" xmlns:v="urn:schemas-microsoft-com:vml" xmlns:wp14="http://schemas.microsoft.com/office/word/2010/wordprocessingDrawing" xmlns:wp="http://schemas.openxmlformats.org/drawingml/2006/wordprocessingDrawing" xmlns:w10="urn:schemas-microsoft-com:office:word" xmlns:w="http://schemas.openxmlformats.org/wordprocessingml/2006/main" xmlns:w14="http://schemas.microsoft.com/office/word/2010/wordml" xmlns:w15="http://schemas.microsoft.com/office/word/2012/wordml" xmlns:w16se="http://schemas.microsoft.com/office/word/2015/wordml/symex" xmlns:wpg="http://schemas.microsoft.com/office/word/2010/wordprocessingGroup" xmlns:wpi="http://schemas.microsoft.com/office/word/2010/wordprocessingInk" xmlns:wne="http://schemas.microsoft.com/office/word/2006/wordml" xmlns:wps="http://schemas.microsoft.com/office/word/2010/wordprocessingShape" mc:Ignorable="w14 w15 w16se wp14">
   <w:body>
-    <w:p/>
+    <w:p>
+      <w:bookmarkStart w:id="0" w:name="_GoBack"/>
+    </w:p>
     <w:p>
       <w:pPr>
         <w:pStyle w:val="TM1"/>
@@ -71,8 +73,17 @@
                 <w:rFonts w:ascii="Impact" w:hAnsi="Impact"/>
                 <w:sz w:val="96"/>
               </w:rPr>
-              <w:t>web-app</w:t>
+              <w:t>web-</w:t>
             </w:r>
+            <w:proofErr w:type="spellStart"/>
+            <w:r>
+              <w:rPr>
+                <w:rFonts w:ascii="Impact" w:hAnsi="Impact"/>
+                <w:sz w:val="96"/>
+              </w:rPr>
+              <w:t>app</w:t>
+            </w:r>
+            <w:proofErr w:type="spellEnd"/>
           </w:p>
         </w:tc>
       </w:tr>
@@ -2310,7 +2321,7 @@
       <w:pPr>
         <w:pStyle w:val="Titre1"/>
       </w:pPr>
-      <w:bookmarkStart w:id="0" w:name="_Toc499021832"/>
+      <w:bookmarkStart w:id="1" w:name="_Toc499021832"/>
       <w:r>
         <w:lastRenderedPageBreak/>
         <w:t>Analyse prél</w:t>
@@ -2321,7 +2332,7 @@
       <w:r>
         <w:t>minaire</w:t>
       </w:r>
-      <w:bookmarkEnd w:id="0"/>
+      <w:bookmarkEnd w:id="1"/>
     </w:p>
     <w:p>
       <w:pPr>
@@ -2331,14 +2342,14 @@
           <w:iCs/>
         </w:rPr>
       </w:pPr>
-      <w:bookmarkStart w:id="1" w:name="_Toc499021833"/>
+      <w:bookmarkStart w:id="2" w:name="_Toc499021833"/>
       <w:r>
         <w:rPr>
           <w:iCs/>
         </w:rPr>
         <w:t>Introduction</w:t>
       </w:r>
-      <w:bookmarkEnd w:id="1"/>
+      <w:bookmarkEnd w:id="2"/>
       <w:r>
         <w:rPr>
           <w:iCs/>
@@ -2493,14 +2504,14 @@
           <w:iCs/>
         </w:rPr>
       </w:pPr>
-      <w:bookmarkStart w:id="2" w:name="_Toc499021834"/>
+      <w:bookmarkStart w:id="3" w:name="_Toc499021834"/>
       <w:r>
         <w:rPr>
           <w:iCs/>
         </w:rPr>
         <w:t>Objectifs</w:t>
       </w:r>
-      <w:bookmarkEnd w:id="2"/>
+      <w:bookmarkEnd w:id="3"/>
     </w:p>
     <w:p>
       <w:pPr>
@@ -2562,7 +2573,7 @@
       <w:r>
         <w:t xml:space="preserve"> Le groupe possède un nom et une image.</w:t>
       </w:r>
-      <w:bookmarkStart w:id="3" w:name="_Toc499021835"/>
+      <w:bookmarkStart w:id="4" w:name="_Toc499021835"/>
     </w:p>
     <w:p>
       <w:pPr>
@@ -2584,7 +2595,7 @@
         </w:rPr>
         <w:t xml:space="preserve"> initiale</w:t>
       </w:r>
-      <w:bookmarkEnd w:id="3"/>
+      <w:bookmarkEnd w:id="4"/>
     </w:p>
     <w:p>
       <w:r>
@@ -2595,7 +2606,7 @@
       <w:pPr>
         <w:pStyle w:val="Titre1"/>
       </w:pPr>
-      <w:bookmarkStart w:id="4" w:name="_Toc499021836"/>
+      <w:bookmarkStart w:id="5" w:name="_Toc499021836"/>
       <w:r>
         <w:t>Analyse</w:t>
       </w:r>
@@ -2607,7 +2618,7 @@
       <w:r>
         <w:t>Conception</w:t>
       </w:r>
-      <w:bookmarkEnd w:id="4"/>
+      <w:bookmarkEnd w:id="5"/>
     </w:p>
     <w:p>
       <w:pPr>
@@ -2659,8 +2670,6 @@
       <w:r>
         <w:t>Des paramètres</w:t>
       </w:r>
-      <w:bookmarkStart w:id="5" w:name="_GoBack"/>
-      <w:bookmarkEnd w:id="5"/>
     </w:p>
     <w:p>
       <w:pPr>
@@ -2673,6 +2682,9 @@
       <w:r>
         <w:t>D’éventuelles données</w:t>
       </w:r>
+      <w:r>
+        <w:t xml:space="preserve"> brutes</w:t>
+      </w:r>
     </w:p>
     <w:p>
       <w:pPr>
@@ -2691,9 +2703,16 @@
     </w:p>
     <w:p>
       <w:r>
-        <w:t>Exemple :</w:t>
-      </w:r>
-    </w:p>
+        <w:t>Exemple</w:t>
+      </w:r>
+      <w:r>
+        <w:t>s</w:t>
+      </w:r>
+      <w:r>
+        <w:t> :</w:t>
+      </w:r>
+    </w:p>
+    <w:p/>
     <w:p/>
     <w:p>
       <w:pPr>
@@ -2753,7 +2772,15 @@
           </w:tcPr>
           <w:p>
             <w:r>
-              <w:t xml:space="preserve">Requête « getGroups » </w:t>
+              <w:t>Requête « </w:t>
+            </w:r>
+            <w:proofErr w:type="spellStart"/>
+            <w:r>
+              <w:t>getGroups</w:t>
+            </w:r>
+            <w:proofErr w:type="spellEnd"/>
+            <w:r>
+              <w:t xml:space="preserve"> » </w:t>
             </w:r>
           </w:p>
         </w:tc>
@@ -2822,9 +2849,11 @@
             <w:r>
               <w:t>Requête « </w:t>
             </w:r>
+            <w:proofErr w:type="spellStart"/>
             <w:r>
               <w:t>uploadImage</w:t>
             </w:r>
+            <w:proofErr w:type="spellEnd"/>
             <w:r>
               <w:t> »</w:t>
             </w:r>
@@ -2926,8 +2955,21 @@
           <w:szCs w:val="14"/>
           <w:lang w:eastAsia="fr-FR"/>
         </w:rPr>
-        <w:t xml:space="preserve"> complet avec toutes ses annexes:</w:t>
-      </w:r>
+        <w:t xml:space="preserve"> complet avec toutes ses </w:t>
+      </w:r>
+      <w:proofErr w:type="gramStart"/>
+      <w:r>
+        <w:rPr>
+          <w:rFonts w:ascii="Arial" w:hAnsi="Arial"/>
+          <w:i/>
+          <w:iCs/>
+          <w:sz w:val="24"/>
+          <w:szCs w:val="14"/>
+          <w:lang w:eastAsia="fr-FR"/>
+        </w:rPr>
+        <w:t>annexes:</w:t>
+      </w:r>
+      <w:proofErr w:type="gramEnd"/>
     </w:p>
     <w:p>
       <w:pPr>
@@ -2992,6 +3034,7 @@
           <w:lang w:eastAsia="fr-FR"/>
         </w:rPr>
       </w:pPr>
+      <w:proofErr w:type="gramStart"/>
       <w:r>
         <w:rPr>
           <w:rFonts w:ascii="Arial" w:hAnsi="Arial"/>
@@ -3012,7 +3055,43 @@
           <w:szCs w:val="14"/>
           <w:lang w:eastAsia="fr-FR"/>
         </w:rPr>
-        <w:t>ultimédia: carte de site, maquettes papier, story board préliminaire, …</w:t>
+        <w:t>ultimédia:</w:t>
+      </w:r>
+      <w:proofErr w:type="gramEnd"/>
+      <w:r>
+        <w:rPr>
+          <w:rFonts w:ascii="Arial" w:hAnsi="Arial"/>
+          <w:i/>
+          <w:iCs/>
+          <w:sz w:val="24"/>
+          <w:szCs w:val="14"/>
+          <w:lang w:eastAsia="fr-FR"/>
+        </w:rPr>
+        <w:t xml:space="preserve"> carte de site, maquettes papier, story </w:t>
+      </w:r>
+      <w:proofErr w:type="spellStart"/>
+      <w:r>
+        <w:rPr>
+          <w:rFonts w:ascii="Arial" w:hAnsi="Arial"/>
+          <w:i/>
+          <w:iCs/>
+          <w:sz w:val="24"/>
+          <w:szCs w:val="14"/>
+          <w:lang w:eastAsia="fr-FR"/>
+        </w:rPr>
+        <w:t>board</w:t>
+      </w:r>
+      <w:proofErr w:type="spellEnd"/>
+      <w:r>
+        <w:rPr>
+          <w:rFonts w:ascii="Arial" w:hAnsi="Arial"/>
+          <w:i/>
+          <w:iCs/>
+          <w:sz w:val="24"/>
+          <w:szCs w:val="14"/>
+          <w:lang w:eastAsia="fr-FR"/>
+        </w:rPr>
+        <w:t xml:space="preserve"> préliminaire, …</w:t>
       </w:r>
     </w:p>
     <w:p>
@@ -3051,7 +3130,31 @@
           <w:szCs w:val="14"/>
           <w:lang w:eastAsia="fr-FR"/>
         </w:rPr>
-        <w:t>ases de données: interfaces graphiques, modèle conceptuel</w:t>
+        <w:t xml:space="preserve">ases de </w:t>
+      </w:r>
+      <w:proofErr w:type="gramStart"/>
+      <w:r>
+        <w:rPr>
+          <w:rFonts w:ascii="Arial" w:hAnsi="Arial"/>
+          <w:i/>
+          <w:iCs/>
+          <w:sz w:val="24"/>
+          <w:szCs w:val="14"/>
+          <w:lang w:eastAsia="fr-FR"/>
+        </w:rPr>
+        <w:t>données:</w:t>
+      </w:r>
+      <w:proofErr w:type="gramEnd"/>
+      <w:r>
+        <w:rPr>
+          <w:rFonts w:ascii="Arial" w:hAnsi="Arial"/>
+          <w:i/>
+          <w:iCs/>
+          <w:sz w:val="24"/>
+          <w:szCs w:val="14"/>
+          <w:lang w:eastAsia="fr-FR"/>
+        </w:rPr>
+        <w:t xml:space="preserve"> interfaces graphiques, modèle conceptuel</w:t>
       </w:r>
       <w:r>
         <w:rPr>
@@ -3081,6 +3184,7 @@
           <w:lang w:eastAsia="fr-FR"/>
         </w:rPr>
       </w:pPr>
+      <w:proofErr w:type="gramStart"/>
       <w:r>
         <w:rPr>
           <w:rFonts w:ascii="Arial" w:hAnsi="Arial"/>
@@ -3101,7 +3205,19 @@
           <w:szCs w:val="14"/>
           <w:lang w:eastAsia="fr-FR"/>
         </w:rPr>
-        <w:t>rogrammation: interfaces graphiques, maquettes, analyse fonctionnelle…</w:t>
+        <w:t>rogrammation:</w:t>
+      </w:r>
+      <w:proofErr w:type="gramEnd"/>
+      <w:r>
+        <w:rPr>
+          <w:rFonts w:ascii="Arial" w:hAnsi="Arial"/>
+          <w:i/>
+          <w:iCs/>
+          <w:sz w:val="24"/>
+          <w:szCs w:val="14"/>
+          <w:lang w:eastAsia="fr-FR"/>
+        </w:rPr>
+        <w:t xml:space="preserve"> interfaces graphiques, maquettes, analyse fonctionnelle…</w:t>
       </w:r>
     </w:p>
     <w:p>
@@ -3184,7 +3300,25 @@
           <w:iCs/>
           <w:szCs w:val="14"/>
         </w:rPr>
-        <w:t xml:space="preserve">Décrire la stratégie globale de test: </w:t>
+        <w:t xml:space="preserve">Décrire la stratégie globale de </w:t>
+      </w:r>
+      <w:proofErr w:type="gramStart"/>
+      <w:r>
+        <w:rPr>
+          <w:i/>
+          <w:iCs/>
+          <w:szCs w:val="14"/>
+        </w:rPr>
+        <w:t>test:</w:t>
+      </w:r>
+      <w:proofErr w:type="gramEnd"/>
+      <w:r>
+        <w:rPr>
+          <w:i/>
+          <w:iCs/>
+          <w:szCs w:val="14"/>
+        </w:rPr>
+        <w:t xml:space="preserve"> </w:t>
       </w:r>
     </w:p>
     <w:p>
@@ -3215,6 +3349,7 @@
           <w:szCs w:val="14"/>
         </w:rPr>
       </w:pPr>
+      <w:proofErr w:type="gramStart"/>
       <w:r>
         <w:rPr>
           <w:i/>
@@ -3229,7 +3364,16 @@
           <w:iCs/>
           <w:szCs w:val="14"/>
         </w:rPr>
-        <w:t>ypes de des tests et ordre dans lequel ils seront effectués.</w:t>
+        <w:t>ypes</w:t>
+      </w:r>
+      <w:proofErr w:type="gramEnd"/>
+      <w:r>
+        <w:rPr>
+          <w:i/>
+          <w:iCs/>
+          <w:szCs w:val="14"/>
+        </w:rPr>
+        <w:t xml:space="preserve"> de des tests et ordre dans lequel ils seront effectués.</w:t>
       </w:r>
     </w:p>
     <w:p>
@@ -3249,6 +3393,7 @@
           <w:szCs w:val="14"/>
         </w:rPr>
       </w:pPr>
+      <w:proofErr w:type="gramStart"/>
       <w:r>
         <w:rPr>
           <w:i/>
@@ -3263,7 +3408,16 @@
           <w:iCs/>
           <w:szCs w:val="14"/>
         </w:rPr>
-        <w:t>es moyens à mettre en œuvre</w:t>
+        <w:t>es</w:t>
+      </w:r>
+      <w:proofErr w:type="gramEnd"/>
+      <w:r>
+        <w:rPr>
+          <w:i/>
+          <w:iCs/>
+          <w:szCs w:val="14"/>
+        </w:rPr>
+        <w:t xml:space="preserve"> moyens à mettre en œuvre</w:t>
       </w:r>
       <w:r>
         <w:rPr>
@@ -3291,6 +3445,7 @@
           <w:szCs w:val="14"/>
         </w:rPr>
       </w:pPr>
+      <w:proofErr w:type="gramStart"/>
       <w:r>
         <w:rPr>
           <w:i/>
@@ -3305,7 +3460,16 @@
           <w:iCs/>
           <w:szCs w:val="14"/>
         </w:rPr>
-        <w:t>ouverture des tests (tests exhaustifs ou non, si non, pourquoi ?)</w:t>
+        <w:t>ouverture</w:t>
+      </w:r>
+      <w:proofErr w:type="gramEnd"/>
+      <w:r>
+        <w:rPr>
+          <w:i/>
+          <w:iCs/>
+          <w:szCs w:val="14"/>
+        </w:rPr>
+        <w:t xml:space="preserve"> des tests (tests exhaustifs ou non, si non, pourquoi ?)</w:t>
       </w:r>
       <w:r>
         <w:rPr>
@@ -3333,6 +3497,7 @@
           <w:szCs w:val="14"/>
         </w:rPr>
       </w:pPr>
+      <w:proofErr w:type="gramStart"/>
       <w:r>
         <w:rPr>
           <w:i/>
@@ -3347,7 +3512,16 @@
           <w:iCs/>
           <w:szCs w:val="14"/>
         </w:rPr>
-        <w:t>onnées de test à prévoir (données réelles ?)</w:t>
+        <w:t>onnées</w:t>
+      </w:r>
+      <w:proofErr w:type="gramEnd"/>
+      <w:r>
+        <w:rPr>
+          <w:i/>
+          <w:iCs/>
+          <w:szCs w:val="14"/>
+        </w:rPr>
+        <w:t xml:space="preserve"> de test à prévoir (données réelles ?)</w:t>
       </w:r>
       <w:r>
         <w:rPr>
@@ -3375,13 +3549,23 @@
           <w:szCs w:val="14"/>
         </w:rPr>
       </w:pPr>
+      <w:proofErr w:type="gramStart"/>
       <w:r>
         <w:rPr>
           <w:i/>
           <w:iCs/>
           <w:szCs w:val="14"/>
         </w:rPr>
-        <w:t>les testeurs extérieurs éventuels.</w:t>
+        <w:t>les</w:t>
+      </w:r>
+      <w:proofErr w:type="gramEnd"/>
+      <w:r>
+        <w:rPr>
+          <w:i/>
+          <w:iCs/>
+          <w:szCs w:val="14"/>
+        </w:rPr>
+        <w:t xml:space="preserve"> testeurs extérieurs éventuels.</w:t>
       </w:r>
     </w:p>
     <w:p>
@@ -3468,13 +3652,23 @@
           <w:sz w:val="24"/>
         </w:rPr>
       </w:pPr>
+      <w:proofErr w:type="gramStart"/>
       <w:r>
         <w:rPr>
           <w:rFonts w:ascii="Arial" w:hAnsi="Arial" w:cs="Arial"/>
           <w:i/>
           <w:sz w:val="24"/>
         </w:rPr>
-        <w:t>risques techniques (complexité, manque de compétences, …)</w:t>
+        <w:t>risques</w:t>
+      </w:r>
+      <w:proofErr w:type="gramEnd"/>
+      <w:r>
+        <w:rPr>
+          <w:rFonts w:ascii="Arial" w:hAnsi="Arial" w:cs="Arial"/>
+          <w:i/>
+          <w:sz w:val="24"/>
+        </w:rPr>
+        <w:t xml:space="preserve"> techniques (complexité, manque de compétences, …)</w:t>
       </w:r>
       <w:r>
         <w:rPr>
@@ -3628,6 +3822,7 @@
           <w:lang w:eastAsia="fr-FR"/>
         </w:rPr>
       </w:pPr>
+      <w:proofErr w:type="gramStart"/>
       <w:r>
         <w:rPr>
           <w:rFonts w:ascii="Arial" w:hAnsi="Arial"/>
@@ -3637,7 +3832,19 @@
           <w:szCs w:val="14"/>
           <w:lang w:eastAsia="fr-FR"/>
         </w:rPr>
-        <w:t xml:space="preserve">planning indiquant les dates de début et de fin du projet ainsi que le découpage connu des diverses phases. </w:t>
+        <w:t>planning</w:t>
+      </w:r>
+      <w:proofErr w:type="gramEnd"/>
+      <w:r>
+        <w:rPr>
+          <w:rFonts w:ascii="Arial" w:hAnsi="Arial"/>
+          <w:i/>
+          <w:iCs/>
+          <w:sz w:val="24"/>
+          <w:szCs w:val="14"/>
+          <w:lang w:eastAsia="fr-FR"/>
+        </w:rPr>
+        <w:t xml:space="preserve"> indiquant les dates de début et de fin du projet ainsi que le découpage connu des diverses phases. </w:t>
       </w:r>
     </w:p>
     <w:p>
@@ -3656,6 +3863,7 @@
           <w:lang w:eastAsia="fr-FR"/>
         </w:rPr>
       </w:pPr>
+      <w:proofErr w:type="gramStart"/>
       <w:r>
         <w:rPr>
           <w:rFonts w:ascii="Arial" w:hAnsi="Arial"/>
@@ -3665,7 +3873,19 @@
           <w:szCs w:val="14"/>
           <w:lang w:eastAsia="fr-FR"/>
         </w:rPr>
-        <w:t>partage des tâches en cas de travail à plusieurs.</w:t>
+        <w:t>partage</w:t>
+      </w:r>
+      <w:proofErr w:type="gramEnd"/>
+      <w:r>
+        <w:rPr>
+          <w:rFonts w:ascii="Arial" w:hAnsi="Arial"/>
+          <w:i/>
+          <w:iCs/>
+          <w:sz w:val="24"/>
+          <w:szCs w:val="14"/>
+          <w:lang w:eastAsia="fr-FR"/>
+        </w:rPr>
+        <w:t xml:space="preserve"> des tâches en cas de travail à plusieurs.</w:t>
       </w:r>
     </w:p>
     <w:p>
@@ -3812,8 +4032,18 @@
           <w:i/>
           <w:sz w:val="24"/>
         </w:rPr>
-        <w:t>Fournir tous les document de conception:</w:t>
-      </w:r>
+        <w:t xml:space="preserve">Fournir tous les document de </w:t>
+      </w:r>
+      <w:proofErr w:type="gramStart"/>
+      <w:r>
+        <w:rPr>
+          <w:rFonts w:ascii="Arial" w:hAnsi="Arial" w:cs="Arial"/>
+          <w:i/>
+          <w:sz w:val="24"/>
+        </w:rPr>
+        <w:t>conception:</w:t>
+      </w:r>
+      <w:proofErr w:type="gramEnd"/>
     </w:p>
     <w:p>
       <w:pPr>
@@ -3843,13 +4073,23 @@
           <w:sz w:val="24"/>
         </w:rPr>
       </w:pPr>
+      <w:proofErr w:type="gramStart"/>
       <w:r>
         <w:rPr>
           <w:rFonts w:ascii="Arial" w:hAnsi="Arial" w:cs="Arial"/>
           <w:i/>
           <w:sz w:val="24"/>
         </w:rPr>
-        <w:t>le choix du matériel HW</w:t>
+        <w:t>le</w:t>
+      </w:r>
+      <w:proofErr w:type="gramEnd"/>
+      <w:r>
+        <w:rPr>
+          <w:rFonts w:ascii="Arial" w:hAnsi="Arial" w:cs="Arial"/>
+          <w:i/>
+          <w:sz w:val="24"/>
+        </w:rPr>
+        <w:t xml:space="preserve"> choix du matériel HW</w:t>
       </w:r>
     </w:p>
     <w:p>
@@ -3865,13 +4105,23 @@
           <w:sz w:val="24"/>
         </w:rPr>
       </w:pPr>
+      <w:proofErr w:type="gramStart"/>
       <w:r>
         <w:rPr>
           <w:rFonts w:ascii="Arial" w:hAnsi="Arial" w:cs="Arial"/>
           <w:i/>
           <w:sz w:val="24"/>
         </w:rPr>
-        <w:t xml:space="preserve">le choix des systèmes d'exploitation pour la réalisation </w:t>
+        <w:t>le</w:t>
+      </w:r>
+      <w:proofErr w:type="gramEnd"/>
+      <w:r>
+        <w:rPr>
+          <w:rFonts w:ascii="Arial" w:hAnsi="Arial" w:cs="Arial"/>
+          <w:i/>
+          <w:sz w:val="24"/>
+        </w:rPr>
+        <w:t xml:space="preserve"> choix des systèmes d'exploitation pour la réalisation </w:t>
       </w:r>
       <w:r>
         <w:rPr>
@@ -3904,13 +4154,23 @@
           <w:sz w:val="24"/>
         </w:rPr>
       </w:pPr>
+      <w:proofErr w:type="gramStart"/>
       <w:r>
         <w:rPr>
           <w:rFonts w:ascii="Arial" w:hAnsi="Arial" w:cs="Arial"/>
           <w:i/>
           <w:sz w:val="24"/>
         </w:rPr>
-        <w:t xml:space="preserve">le choix des outils logiciels pour la réalisation </w:t>
+        <w:t>le</w:t>
+      </w:r>
+      <w:proofErr w:type="gramEnd"/>
+      <w:r>
+        <w:rPr>
+          <w:rFonts w:ascii="Arial" w:hAnsi="Arial" w:cs="Arial"/>
+          <w:i/>
+          <w:sz w:val="24"/>
+        </w:rPr>
+        <w:t xml:space="preserve"> choix des outils logiciels pour la réalisation </w:t>
       </w:r>
       <w:r>
         <w:rPr>
@@ -3943,13 +4203,23 @@
           <w:sz w:val="24"/>
         </w:rPr>
       </w:pPr>
+      <w:proofErr w:type="gramStart"/>
       <w:r>
         <w:rPr>
           <w:rFonts w:ascii="Arial" w:hAnsi="Arial" w:cs="Arial"/>
           <w:i/>
           <w:sz w:val="24"/>
         </w:rPr>
-        <w:t xml:space="preserve">site web: </w:t>
+        <w:t>site</w:t>
+      </w:r>
+      <w:proofErr w:type="gramEnd"/>
+      <w:r>
+        <w:rPr>
+          <w:rFonts w:ascii="Arial" w:hAnsi="Arial" w:cs="Arial"/>
+          <w:i/>
+          <w:sz w:val="24"/>
+        </w:rPr>
+        <w:t xml:space="preserve"> web: </w:t>
       </w:r>
       <w:r>
         <w:rPr>
@@ -3973,13 +4243,23 @@
           <w:sz w:val="24"/>
         </w:rPr>
       </w:pPr>
+      <w:proofErr w:type="gramStart"/>
       <w:r>
         <w:rPr>
           <w:rFonts w:ascii="Arial" w:hAnsi="Arial" w:cs="Arial"/>
           <w:i/>
           <w:sz w:val="24"/>
         </w:rPr>
-        <w:t>bases de données: décrire le modèle relationnel, le contenu détaillé des tables (caractéristiques de chaque champs) et les requêtes.</w:t>
+        <w:t>bases</w:t>
+      </w:r>
+      <w:proofErr w:type="gramEnd"/>
+      <w:r>
+        <w:rPr>
+          <w:rFonts w:ascii="Arial" w:hAnsi="Arial" w:cs="Arial"/>
+          <w:i/>
+          <w:sz w:val="24"/>
+        </w:rPr>
+        <w:t xml:space="preserve"> de données: décrire le modèle relationnel, le contenu détaillé des tables (caractéristiques de chaque champs) et les requêtes.</w:t>
       </w:r>
     </w:p>
     <w:p>
@@ -3995,20 +4275,40 @@
           <w:sz w:val="24"/>
         </w:rPr>
       </w:pPr>
+      <w:proofErr w:type="gramStart"/>
       <w:r>
         <w:rPr>
           <w:rFonts w:ascii="Arial" w:hAnsi="Arial" w:cs="Arial"/>
           <w:i/>
           <w:sz w:val="24"/>
         </w:rPr>
-        <w:t>programmation et scripts: organigramme, architecture du programme, découpage modulaire, entrées-sorties des modules, pseudo-code</w:t>
-      </w:r>
+        <w:t>programmation</w:t>
+      </w:r>
+      <w:proofErr w:type="gramEnd"/>
       <w:r>
         <w:rPr>
           <w:rFonts w:ascii="Arial" w:hAnsi="Arial" w:cs="Arial"/>
           <w:i/>
           <w:sz w:val="24"/>
         </w:rPr>
+        <w:t xml:space="preserve"> et scripts: organigramme, architecture du programme, découpage modulaire, entrées-sorties des modules, </w:t>
+      </w:r>
+      <w:proofErr w:type="spellStart"/>
+      <w:r>
+        <w:rPr>
+          <w:rFonts w:ascii="Arial" w:hAnsi="Arial" w:cs="Arial"/>
+          <w:i/>
+          <w:sz w:val="24"/>
+        </w:rPr>
+        <w:t>pseudo-code</w:t>
+      </w:r>
+      <w:proofErr w:type="spellEnd"/>
+      <w:r>
+        <w:rPr>
+          <w:rFonts w:ascii="Arial" w:hAnsi="Arial" w:cs="Arial"/>
+          <w:i/>
+          <w:sz w:val="24"/>
+        </w:rPr>
         <w:t xml:space="preserve"> </w:t>
       </w:r>
       <w:r>
@@ -4027,13 +4327,23 @@
         </w:rPr>
         <w:t xml:space="preserve"> </w:t>
       </w:r>
+      <w:proofErr w:type="spellStart"/>
       <w:r>
         <w:rPr>
           <w:rFonts w:ascii="Arial" w:hAnsi="Arial" w:cs="Arial"/>
           <w:i/>
           <w:sz w:val="24"/>
         </w:rPr>
-        <w:t>structogramme…</w:t>
+        <w:t>structogramme</w:t>
+      </w:r>
+      <w:proofErr w:type="spellEnd"/>
+      <w:r>
+        <w:rPr>
+          <w:rFonts w:ascii="Arial" w:hAnsi="Arial" w:cs="Arial"/>
+          <w:i/>
+          <w:sz w:val="24"/>
+        </w:rPr>
+        <w:t>…</w:t>
       </w:r>
     </w:p>
     <w:p>
@@ -5383,6 +5693,7 @@
       </w:r>
     </w:p>
     <w:p/>
+    <w:bookmarkEnd w:id="0"/>
     <w:p>
       <w:pPr>
         <w:rPr>
@@ -9290,7 +9601,7 @@
 </file>
 
 <file path=customXml/itemProps1.xml><?xml version="1.0" encoding="utf-8"?>
-<ds:datastoreItem xmlns:ds="http://schemas.openxmlformats.org/officeDocument/2006/customXml" ds:itemID="{44FC02DE-5836-4145-AC46-0789A9C1B43E}">
+<ds:datastoreItem xmlns:ds="http://schemas.openxmlformats.org/officeDocument/2006/customXml" ds:itemID="{1FE79409-68B9-44A6-8F30-774FB2522A90}">
   <ds:schemaRefs>
     <ds:schemaRef ds:uri="http://schemas.openxmlformats.org/officeDocument/2006/bibliography"/>
   </ds:schemaRefs>

</xml_diff>